<commit_message>
update instruction for Lab3
</commit_message>
<xml_diff>
--- a/practice/lab_03/tp_lab_03.docx
+++ b/practice/lab_03/tp_lab_03.docx
@@ -62,7 +62,15 @@
         <w:t>ООП</w:t>
       </w:r>
       <w:r>
-        <w:t xml:space="preserve"> у мові Python </w:t>
+        <w:t xml:space="preserve"> у мові </w:t>
+      </w:r>
+      <w:proofErr w:type="spellStart"/>
+      <w:r>
+        <w:t>Python</w:t>
+      </w:r>
+      <w:proofErr w:type="spellEnd"/>
+      <w:r>
+        <w:t xml:space="preserve"> </w:t>
       </w:r>
       <w:r>
         <w:t>переробити</w:t>
@@ -118,13 +126,50 @@
       </w:r>
     </w:p>
     <w:p>
-      <w:r>
-        <w:t>Python має безліч вбудованих типів, наприклад, int, str і так далі, які ми можемо використовувати у програмі. Але Python також дозволяє визначати власні типи за допомогою класів. Клас є деякою сутністю. Конкретним здійсненням класу є об'єкт.</w:t>
+      <w:proofErr w:type="spellStart"/>
+      <w:r>
+        <w:t>Python</w:t>
+      </w:r>
+      <w:proofErr w:type="spellEnd"/>
+      <w:r>
+        <w:t xml:space="preserve"> має безліч вбудованих типів, наприклад, </w:t>
+      </w:r>
+      <w:proofErr w:type="spellStart"/>
+      <w:r>
+        <w:t>int</w:t>
+      </w:r>
+      <w:proofErr w:type="spellEnd"/>
+      <w:r>
+        <w:t xml:space="preserve">, </w:t>
+      </w:r>
+      <w:proofErr w:type="spellStart"/>
+      <w:r>
+        <w:t>str</w:t>
+      </w:r>
+      <w:proofErr w:type="spellEnd"/>
+      <w:r>
+        <w:t xml:space="preserve"> і так далі, які ми можемо використовувати у програмі. Але </w:t>
+      </w:r>
+      <w:proofErr w:type="spellStart"/>
+      <w:r>
+        <w:t>Python</w:t>
+      </w:r>
+      <w:proofErr w:type="spellEnd"/>
+      <w:r>
+        <w:t xml:space="preserve"> також дозволяє визначати власні типи за допомогою класів. Клас є деякою сутністю. Конкретним здійсненням класу є об'єкт.</w:t>
       </w:r>
     </w:p>
     <w:p>
       <w:r>
-        <w:t>Можна ще провести таку аналогію. У нас у всіх є деяке уявлення про людину, яка має ім'я, вік, якісь інші характеристики Людина може виконувати деякі дії - ходити, бігати, думати і т.д. Тобто це уявлення, яке включає набір характеристик та дій, можна назвати класом. Конкретне втілення цього шаблону може відрізнятися, наприклад, одні мають одне ім'я, інші - інше ім'я. І реально існуюча людина представлятиме об'єкт цього класу.</w:t>
+        <w:t xml:space="preserve">Можна ще провести таку аналогію. У нас у всіх є деяке уявлення про людину, яка має ім'я, вік, якісь інші характеристики Людина може виконувати деякі дії - ходити, бігати, думати і </w:t>
+      </w:r>
+      <w:proofErr w:type="spellStart"/>
+      <w:r>
+        <w:t>т.д</w:t>
+      </w:r>
+      <w:proofErr w:type="spellEnd"/>
+      <w:r>
+        <w:t>. Тобто це уявлення, яке включає набір характеристик та дій, можна назвати класом. Конкретне втілення цього шаблону може відрізнятися, наприклад, одні мають одне ім'я, інші - інше ім'я. І реально існуюча людина представлятиме об'єкт цього класу.</w:t>
       </w:r>
     </w:p>
     <w:p>
@@ -148,7 +193,6 @@
           </w:tcPr>
           <w:p>
             <w:pPr>
-              <w:spacing w:after="0"/>
               <w:ind w:firstLine="0"/>
               <w:rPr>
                 <w:rFonts w:ascii="Courier New" w:hAnsi="Courier New" w:cs="Courier New"/>
@@ -164,20 +208,19 @@
                 <w:szCs w:val="24"/>
                 <w:lang w:val="en-US"/>
               </w:rPr>
-              <w:t>class class_name:</w:t>
-            </w:r>
-          </w:p>
-          <w:p>
-            <w:pPr>
-              <w:spacing w:after="0"/>
-              <w:ind w:firstLine="0"/>
+              <w:t xml:space="preserve">class </w:t>
+            </w:r>
+            <w:proofErr w:type="spellStart"/>
+            <w:r>
               <w:rPr>
                 <w:rFonts w:ascii="Courier New" w:hAnsi="Courier New" w:cs="Courier New"/>
                 <w:sz w:val="24"/>
                 <w:szCs w:val="24"/>
                 <w:lang w:val="en-US"/>
               </w:rPr>
-            </w:pPr>
+              <w:t>class_name</w:t>
+            </w:r>
+            <w:proofErr w:type="spellEnd"/>
             <w:r>
               <w:rPr>
                 <w:rFonts w:ascii="Courier New" w:hAnsi="Courier New" w:cs="Courier New"/>
@@ -185,16 +228,27 @@
                 <w:szCs w:val="24"/>
                 <w:lang w:val="en-US"/>
               </w:rPr>
-              <w:t xml:space="preserve">    </w:t>
-            </w:r>
-            <w:r>
+              <w:t>:</w:t>
+            </w:r>
+          </w:p>
+          <w:p>
+            <w:pPr>
+              <w:ind w:firstLine="0"/>
               <w:rPr>
                 <w:rFonts w:ascii="Courier New" w:hAnsi="Courier New" w:cs="Courier New"/>
                 <w:sz w:val="24"/>
                 <w:szCs w:val="24"/>
                 <w:lang w:val="en-US"/>
               </w:rPr>
-              <w:t>attributes</w:t>
+            </w:pPr>
+            <w:r>
+              <w:rPr>
+                <w:rFonts w:ascii="Courier New" w:hAnsi="Courier New" w:cs="Courier New"/>
+                <w:sz w:val="24"/>
+                <w:szCs w:val="24"/>
+                <w:lang w:val="en-US"/>
+              </w:rPr>
+              <w:t xml:space="preserve">    attributes</w:t>
             </w:r>
           </w:p>
           <w:p>
@@ -248,7 +302,6 @@
           </w:tcPr>
           <w:p>
             <w:pPr>
-              <w:spacing w:after="0"/>
               <w:ind w:firstLine="0"/>
               <w:rPr>
                 <w:rFonts w:ascii="Courier New" w:hAnsi="Courier New" w:cs="Courier New"/>
@@ -290,8 +343,17 @@
     <w:p/>
     <w:p>
       <w:r>
-        <w:t xml:space="preserve">У разі визначено клас Person, який умовно представляє людини. В даному випадку в класі не визначається жодних методів чи атрибутів. Однак оскільки в ньому має бути щось визначено, то як замінник функціоналу класу застосовується оператор </w:t>
-      </w:r>
+        <w:t xml:space="preserve">У разі визначено клас </w:t>
+      </w:r>
+      <w:proofErr w:type="spellStart"/>
+      <w:r>
+        <w:t>Person</w:t>
+      </w:r>
+      <w:proofErr w:type="spellEnd"/>
+      <w:r>
+        <w:t xml:space="preserve">, який умовно представляє людини. В даному випадку в класі не визначається жодних методів чи атрибутів. Однак оскільки в ньому має бути щось визначено, то як замінник функціоналу класу застосовується оператор </w:t>
+      </w:r>
+      <w:proofErr w:type="spellStart"/>
       <w:r>
         <w:rPr>
           <w:b/>
@@ -299,9 +361,11 @@
         </w:rPr>
         <w:t>pass</w:t>
       </w:r>
+      <w:proofErr w:type="spellEnd"/>
       <w:r>
         <w:t xml:space="preserve">. Цей оператор застосовується, коли синтаксично необхідно визначити певний код, проте ми не хочемо його, і замість конкретного коду вставляємо оператор </w:t>
       </w:r>
+      <w:proofErr w:type="spellStart"/>
       <w:r>
         <w:rPr>
           <w:b/>
@@ -309,6 +373,7 @@
         </w:rPr>
         <w:t>pass</w:t>
       </w:r>
+      <w:proofErr w:type="spellEnd"/>
       <w:r>
         <w:t>.</w:t>
       </w:r>
@@ -334,52 +399,23 @@
           </w:tcPr>
           <w:p>
             <w:pPr>
-              <w:spacing w:after="0"/>
-              <w:ind w:firstLine="0"/>
-              <w:rPr>
-                <w:rFonts w:ascii="Courier New" w:hAnsi="Courier New" w:cs="Courier New"/>
-                <w:sz w:val="24"/>
-                <w:szCs w:val="24"/>
-              </w:rPr>
-            </w:pPr>
-            <w:r>
-              <w:rPr>
-                <w:rFonts w:ascii="Courier New" w:hAnsi="Courier New" w:cs="Courier New"/>
-                <w:sz w:val="24"/>
-                <w:szCs w:val="24"/>
-              </w:rPr>
-              <w:t>class Person:</w:t>
-            </w:r>
-          </w:p>
-          <w:p>
-            <w:pPr>
-              <w:spacing w:after="0"/>
-              <w:ind w:firstLine="0"/>
-              <w:rPr>
-                <w:rFonts w:ascii="Courier New" w:hAnsi="Courier New" w:cs="Courier New"/>
-                <w:sz w:val="24"/>
-                <w:szCs w:val="24"/>
-              </w:rPr>
-            </w:pPr>
-            <w:r>
-              <w:rPr>
-                <w:rFonts w:ascii="Courier New" w:hAnsi="Courier New" w:cs="Courier New"/>
-                <w:sz w:val="24"/>
-                <w:szCs w:val="24"/>
-              </w:rPr>
-              <w:t xml:space="preserve">    pass</w:t>
-            </w:r>
-          </w:p>
-          <w:p>
-            <w:pPr>
-              <w:spacing w:after="0"/>
-              <w:ind w:firstLine="0"/>
-              <w:rPr>
-                <w:rFonts w:ascii="Courier New" w:hAnsi="Courier New" w:cs="Courier New"/>
-                <w:sz w:val="24"/>
-                <w:szCs w:val="24"/>
-              </w:rPr>
-            </w:pPr>
+              <w:ind w:firstLine="0"/>
+              <w:rPr>
+                <w:rFonts w:ascii="Courier New" w:hAnsi="Courier New" w:cs="Courier New"/>
+                <w:sz w:val="24"/>
+                <w:szCs w:val="24"/>
+              </w:rPr>
+            </w:pPr>
+            <w:proofErr w:type="spellStart"/>
+            <w:r>
+              <w:rPr>
+                <w:rFonts w:ascii="Courier New" w:hAnsi="Courier New" w:cs="Courier New"/>
+                <w:sz w:val="24"/>
+                <w:szCs w:val="24"/>
+              </w:rPr>
+              <w:t>class</w:t>
+            </w:r>
+            <w:proofErr w:type="spellEnd"/>
             <w:r>
               <w:rPr>
                 <w:rFonts w:ascii="Courier New" w:hAnsi="Courier New" w:cs="Courier New"/>
@@ -388,42 +424,161 @@
               </w:rPr>
               <w:t xml:space="preserve"> </w:t>
             </w:r>
-          </w:p>
-          <w:p>
-            <w:pPr>
-              <w:spacing w:after="0"/>
-              <w:ind w:firstLine="0"/>
-              <w:rPr>
-                <w:rFonts w:ascii="Courier New" w:hAnsi="Courier New" w:cs="Courier New"/>
-                <w:sz w:val="24"/>
-                <w:szCs w:val="24"/>
-              </w:rPr>
-            </w:pPr>
-            <w:r>
-              <w:rPr>
-                <w:rFonts w:ascii="Courier New" w:hAnsi="Courier New" w:cs="Courier New"/>
-                <w:sz w:val="24"/>
-                <w:szCs w:val="24"/>
-              </w:rPr>
-              <w:t>tom = Person()</w:t>
-            </w:r>
-          </w:p>
-          <w:p>
-            <w:pPr>
-              <w:ind w:firstLine="0"/>
-              <w:rPr>
-                <w:rFonts w:ascii="Courier New" w:hAnsi="Courier New" w:cs="Courier New"/>
-                <w:sz w:val="24"/>
-                <w:szCs w:val="24"/>
-              </w:rPr>
-            </w:pPr>
-            <w:r>
-              <w:rPr>
-                <w:rFonts w:ascii="Courier New" w:hAnsi="Courier New" w:cs="Courier New"/>
-                <w:sz w:val="24"/>
-                <w:szCs w:val="24"/>
-              </w:rPr>
-              <w:t>bob = Person()</w:t>
+            <w:proofErr w:type="spellStart"/>
+            <w:r>
+              <w:rPr>
+                <w:rFonts w:ascii="Courier New" w:hAnsi="Courier New" w:cs="Courier New"/>
+                <w:sz w:val="24"/>
+                <w:szCs w:val="24"/>
+              </w:rPr>
+              <w:t>Person</w:t>
+            </w:r>
+            <w:proofErr w:type="spellEnd"/>
+            <w:r>
+              <w:rPr>
+                <w:rFonts w:ascii="Courier New" w:hAnsi="Courier New" w:cs="Courier New"/>
+                <w:sz w:val="24"/>
+                <w:szCs w:val="24"/>
+              </w:rPr>
+              <w:t>:</w:t>
+            </w:r>
+          </w:p>
+          <w:p>
+            <w:pPr>
+              <w:ind w:firstLine="0"/>
+              <w:rPr>
+                <w:rFonts w:ascii="Courier New" w:hAnsi="Courier New" w:cs="Courier New"/>
+                <w:sz w:val="24"/>
+                <w:szCs w:val="24"/>
+              </w:rPr>
+            </w:pPr>
+            <w:r>
+              <w:rPr>
+                <w:rFonts w:ascii="Courier New" w:hAnsi="Courier New" w:cs="Courier New"/>
+                <w:sz w:val="24"/>
+                <w:szCs w:val="24"/>
+              </w:rPr>
+              <w:t xml:space="preserve">    </w:t>
+            </w:r>
+            <w:proofErr w:type="spellStart"/>
+            <w:r>
+              <w:rPr>
+                <w:rFonts w:ascii="Courier New" w:hAnsi="Courier New" w:cs="Courier New"/>
+                <w:sz w:val="24"/>
+                <w:szCs w:val="24"/>
+              </w:rPr>
+              <w:t>pass</w:t>
+            </w:r>
+            <w:proofErr w:type="spellEnd"/>
+          </w:p>
+          <w:p>
+            <w:pPr>
+              <w:ind w:firstLine="0"/>
+              <w:rPr>
+                <w:rFonts w:ascii="Courier New" w:hAnsi="Courier New" w:cs="Courier New"/>
+                <w:sz w:val="24"/>
+                <w:szCs w:val="24"/>
+              </w:rPr>
+            </w:pPr>
+            <w:r>
+              <w:rPr>
+                <w:rFonts w:ascii="Courier New" w:hAnsi="Courier New" w:cs="Courier New"/>
+                <w:sz w:val="24"/>
+                <w:szCs w:val="24"/>
+              </w:rPr>
+              <w:t xml:space="preserve"> </w:t>
+            </w:r>
+          </w:p>
+          <w:p>
+            <w:pPr>
+              <w:ind w:firstLine="0"/>
+              <w:rPr>
+                <w:rFonts w:ascii="Courier New" w:hAnsi="Courier New" w:cs="Courier New"/>
+                <w:sz w:val="24"/>
+                <w:szCs w:val="24"/>
+              </w:rPr>
+            </w:pPr>
+            <w:proofErr w:type="spellStart"/>
+            <w:r>
+              <w:rPr>
+                <w:rFonts w:ascii="Courier New" w:hAnsi="Courier New" w:cs="Courier New"/>
+                <w:sz w:val="24"/>
+                <w:szCs w:val="24"/>
+              </w:rPr>
+              <w:t>tom</w:t>
+            </w:r>
+            <w:proofErr w:type="spellEnd"/>
+            <w:r>
+              <w:rPr>
+                <w:rFonts w:ascii="Courier New" w:hAnsi="Courier New" w:cs="Courier New"/>
+                <w:sz w:val="24"/>
+                <w:szCs w:val="24"/>
+              </w:rPr>
+              <w:t xml:space="preserve"> = </w:t>
+            </w:r>
+            <w:proofErr w:type="spellStart"/>
+            <w:r>
+              <w:rPr>
+                <w:rFonts w:ascii="Courier New" w:hAnsi="Courier New" w:cs="Courier New"/>
+                <w:sz w:val="24"/>
+                <w:szCs w:val="24"/>
+              </w:rPr>
+              <w:t>Person</w:t>
+            </w:r>
+            <w:proofErr w:type="spellEnd"/>
+            <w:r>
+              <w:rPr>
+                <w:rFonts w:ascii="Courier New" w:hAnsi="Courier New" w:cs="Courier New"/>
+                <w:sz w:val="24"/>
+                <w:szCs w:val="24"/>
+              </w:rPr>
+              <w:t>()</w:t>
+            </w:r>
+          </w:p>
+          <w:p>
+            <w:pPr>
+              <w:ind w:firstLine="0"/>
+              <w:rPr>
+                <w:rFonts w:ascii="Courier New" w:hAnsi="Courier New" w:cs="Courier New"/>
+                <w:sz w:val="24"/>
+                <w:szCs w:val="24"/>
+              </w:rPr>
+            </w:pPr>
+            <w:proofErr w:type="spellStart"/>
+            <w:r>
+              <w:rPr>
+                <w:rFonts w:ascii="Courier New" w:hAnsi="Courier New" w:cs="Courier New"/>
+                <w:sz w:val="24"/>
+                <w:szCs w:val="24"/>
+              </w:rPr>
+              <w:t>bob</w:t>
+            </w:r>
+            <w:proofErr w:type="spellEnd"/>
+            <w:r>
+              <w:rPr>
+                <w:rFonts w:ascii="Courier New" w:hAnsi="Courier New" w:cs="Courier New"/>
+                <w:sz w:val="24"/>
+                <w:szCs w:val="24"/>
+              </w:rPr>
+              <w:t xml:space="preserve"> = </w:t>
+            </w:r>
+            <w:proofErr w:type="spellStart"/>
+            <w:r>
+              <w:rPr>
+                <w:rFonts w:ascii="Courier New" w:hAnsi="Courier New" w:cs="Courier New"/>
+                <w:sz w:val="24"/>
+                <w:szCs w:val="24"/>
+              </w:rPr>
+              <w:t>Person</w:t>
+            </w:r>
+            <w:proofErr w:type="spellEnd"/>
+            <w:r>
+              <w:rPr>
+                <w:rFonts w:ascii="Courier New" w:hAnsi="Courier New" w:cs="Courier New"/>
+                <w:sz w:val="24"/>
+                <w:szCs w:val="24"/>
+              </w:rPr>
+              <w:t>()</w:t>
             </w:r>
           </w:p>
         </w:tc>
@@ -437,13 +592,53 @@
         </w:rPr>
       </w:pPr>
       <w:r>
-        <w:t xml:space="preserve">Після визначення класу Person створюються два об'єкти класу Person – tom і bob. Для створення об'єкта застосовується спеціальна функція – конструктор, яка називається </w:t>
+        <w:t xml:space="preserve">Після визначення класу </w:t>
+      </w:r>
+      <w:proofErr w:type="spellStart"/>
+      <w:r>
+        <w:t>Person</w:t>
+      </w:r>
+      <w:proofErr w:type="spellEnd"/>
+      <w:r>
+        <w:t xml:space="preserve"> створюються два об'єкти класу </w:t>
+      </w:r>
+      <w:proofErr w:type="spellStart"/>
+      <w:r>
+        <w:t>Person</w:t>
+      </w:r>
+      <w:proofErr w:type="spellEnd"/>
+      <w:r>
+        <w:t xml:space="preserve"> – </w:t>
+      </w:r>
+      <w:proofErr w:type="spellStart"/>
+      <w:r>
+        <w:t>tom</w:t>
+      </w:r>
+      <w:proofErr w:type="spellEnd"/>
+      <w:r>
+        <w:t xml:space="preserve"> і </w:t>
+      </w:r>
+      <w:proofErr w:type="spellStart"/>
+      <w:r>
+        <w:t>bob</w:t>
+      </w:r>
+      <w:proofErr w:type="spellEnd"/>
+      <w:r>
+        <w:t xml:space="preserve">. Для створення об'єкта застосовується спеціальна функція – конструктор, яка називається </w:t>
       </w:r>
       <w:r>
         <w:t>як</w:t>
       </w:r>
       <w:r>
-        <w:t xml:space="preserve"> ім'я класу і яка повертає об'єкт класу. Тобто у цьому випадку виклик Person() представляє виклик конструктора. Кожен клас за замовчуванням має конструктор без параметрів</w:t>
+        <w:t xml:space="preserve"> ім'я класу і яка повертає об'єкт класу. Тобто у цьому випадку виклик </w:t>
+      </w:r>
+      <w:proofErr w:type="spellStart"/>
+      <w:r>
+        <w:t>Person</w:t>
+      </w:r>
+      <w:proofErr w:type="spellEnd"/>
+      <w:r>
+        <w:t>() представляє виклик конструктора. Кожен клас за замовчуванням має конструктор без параметрів</w:t>
       </w:r>
       <w:r>
         <w:rPr>
@@ -477,7 +672,15 @@
     </w:p>
     <w:p>
       <w:r>
-        <w:t>Методи класу фактично представляють функції, які визначені всередині класу і які визначають його поведінку. Наприклад, визначимо клас Person з одним методом</w:t>
+        <w:t xml:space="preserve">Методи класу фактично представляють функції, які визначені всередині класу і які визначають його поведінку. Наприклад, визначимо клас </w:t>
+      </w:r>
+      <w:proofErr w:type="spellStart"/>
+      <w:r>
+        <w:t>Person</w:t>
+      </w:r>
+      <w:proofErr w:type="spellEnd"/>
+      <w:r>
+        <w:t xml:space="preserve"> з одним методом</w:t>
       </w:r>
       <w:r>
         <w:t>:</w:t>
@@ -499,71 +702,23 @@
           </w:tcPr>
           <w:p>
             <w:pPr>
-              <w:spacing w:after="0"/>
-              <w:ind w:firstLine="0"/>
-              <w:rPr>
-                <w:rFonts w:ascii="Courier New" w:hAnsi="Courier New" w:cs="Courier New"/>
-                <w:sz w:val="24"/>
-                <w:szCs w:val="24"/>
-              </w:rPr>
-            </w:pPr>
-            <w:r>
-              <w:rPr>
-                <w:rFonts w:ascii="Courier New" w:hAnsi="Courier New" w:cs="Courier New"/>
-                <w:sz w:val="24"/>
-                <w:szCs w:val="24"/>
-              </w:rPr>
-              <w:t>class Person:</w:t>
-            </w:r>
-          </w:p>
-          <w:p>
-            <w:pPr>
-              <w:spacing w:after="0"/>
-              <w:ind w:firstLine="0"/>
-              <w:rPr>
-                <w:rFonts w:ascii="Courier New" w:hAnsi="Courier New" w:cs="Courier New"/>
-                <w:sz w:val="24"/>
-                <w:szCs w:val="24"/>
-              </w:rPr>
-            </w:pPr>
-            <w:r>
-              <w:rPr>
-                <w:rFonts w:ascii="Courier New" w:hAnsi="Courier New" w:cs="Courier New"/>
-                <w:sz w:val="24"/>
-                <w:szCs w:val="24"/>
-              </w:rPr>
-              <w:t xml:space="preserve">     def say_hello(self):</w:t>
-            </w:r>
-          </w:p>
-          <w:p>
-            <w:pPr>
-              <w:spacing w:after="0"/>
-              <w:ind w:firstLine="0"/>
-              <w:rPr>
-                <w:rFonts w:ascii="Courier New" w:hAnsi="Courier New" w:cs="Courier New"/>
-                <w:sz w:val="24"/>
-                <w:szCs w:val="24"/>
-              </w:rPr>
-            </w:pPr>
-            <w:r>
-              <w:rPr>
-                <w:rFonts w:ascii="Courier New" w:hAnsi="Courier New" w:cs="Courier New"/>
-                <w:sz w:val="24"/>
-                <w:szCs w:val="24"/>
-              </w:rPr>
-              <w:t xml:space="preserve">        print("Hello")</w:t>
-            </w:r>
-          </w:p>
-          <w:p>
-            <w:pPr>
-              <w:spacing w:after="0"/>
-              <w:ind w:firstLine="0"/>
-              <w:rPr>
-                <w:rFonts w:ascii="Courier New" w:hAnsi="Courier New" w:cs="Courier New"/>
-                <w:sz w:val="24"/>
-                <w:szCs w:val="24"/>
-              </w:rPr>
-            </w:pPr>
+              <w:ind w:firstLine="0"/>
+              <w:rPr>
+                <w:rFonts w:ascii="Courier New" w:hAnsi="Courier New" w:cs="Courier New"/>
+                <w:sz w:val="24"/>
+                <w:szCs w:val="24"/>
+              </w:rPr>
+            </w:pPr>
+            <w:proofErr w:type="spellStart"/>
+            <w:r>
+              <w:rPr>
+                <w:rFonts w:ascii="Courier New" w:hAnsi="Courier New" w:cs="Courier New"/>
+                <w:sz w:val="24"/>
+                <w:szCs w:val="24"/>
+              </w:rPr>
+              <w:t>class</w:t>
+            </w:r>
+            <w:proofErr w:type="spellEnd"/>
             <w:r>
               <w:rPr>
                 <w:rFonts w:ascii="Courier New" w:hAnsi="Courier New" w:cs="Courier New"/>
@@ -572,42 +727,241 @@
               </w:rPr>
               <w:t xml:space="preserve"> </w:t>
             </w:r>
-          </w:p>
-          <w:p>
-            <w:pPr>
-              <w:spacing w:after="0"/>
-              <w:ind w:firstLine="0"/>
-              <w:rPr>
-                <w:rFonts w:ascii="Courier New" w:hAnsi="Courier New" w:cs="Courier New"/>
-                <w:sz w:val="24"/>
-                <w:szCs w:val="24"/>
-              </w:rPr>
-            </w:pPr>
-            <w:r>
-              <w:rPr>
-                <w:rFonts w:ascii="Courier New" w:hAnsi="Courier New" w:cs="Courier New"/>
-                <w:sz w:val="24"/>
-                <w:szCs w:val="24"/>
-              </w:rPr>
-              <w:t>tom = Person()</w:t>
-            </w:r>
-          </w:p>
-          <w:p>
-            <w:pPr>
-              <w:ind w:firstLine="0"/>
-              <w:rPr>
-                <w:rFonts w:ascii="Courier New" w:hAnsi="Courier New" w:cs="Courier New"/>
-                <w:sz w:val="24"/>
-                <w:szCs w:val="24"/>
-              </w:rPr>
-            </w:pPr>
-            <w:r>
-              <w:rPr>
-                <w:rFonts w:ascii="Courier New" w:hAnsi="Courier New" w:cs="Courier New"/>
-                <w:sz w:val="24"/>
-                <w:szCs w:val="24"/>
-              </w:rPr>
-              <w:t>tom.say_hello()</w:t>
+            <w:proofErr w:type="spellStart"/>
+            <w:r>
+              <w:rPr>
+                <w:rFonts w:ascii="Courier New" w:hAnsi="Courier New" w:cs="Courier New"/>
+                <w:sz w:val="24"/>
+                <w:szCs w:val="24"/>
+              </w:rPr>
+              <w:t>Person</w:t>
+            </w:r>
+            <w:proofErr w:type="spellEnd"/>
+            <w:r>
+              <w:rPr>
+                <w:rFonts w:ascii="Courier New" w:hAnsi="Courier New" w:cs="Courier New"/>
+                <w:sz w:val="24"/>
+                <w:szCs w:val="24"/>
+              </w:rPr>
+              <w:t>:</w:t>
+            </w:r>
+          </w:p>
+          <w:p>
+            <w:pPr>
+              <w:ind w:firstLine="0"/>
+              <w:rPr>
+                <w:rFonts w:ascii="Courier New" w:hAnsi="Courier New" w:cs="Courier New"/>
+                <w:sz w:val="24"/>
+                <w:szCs w:val="24"/>
+              </w:rPr>
+            </w:pPr>
+            <w:r>
+              <w:rPr>
+                <w:rFonts w:ascii="Courier New" w:hAnsi="Courier New" w:cs="Courier New"/>
+                <w:sz w:val="24"/>
+                <w:szCs w:val="24"/>
+              </w:rPr>
+              <w:t xml:space="preserve">     </w:t>
+            </w:r>
+            <w:proofErr w:type="spellStart"/>
+            <w:r>
+              <w:rPr>
+                <w:rFonts w:ascii="Courier New" w:hAnsi="Courier New" w:cs="Courier New"/>
+                <w:sz w:val="24"/>
+                <w:szCs w:val="24"/>
+              </w:rPr>
+              <w:t>def</w:t>
+            </w:r>
+            <w:proofErr w:type="spellEnd"/>
+            <w:r>
+              <w:rPr>
+                <w:rFonts w:ascii="Courier New" w:hAnsi="Courier New" w:cs="Courier New"/>
+                <w:sz w:val="24"/>
+                <w:szCs w:val="24"/>
+              </w:rPr>
+              <w:t xml:space="preserve"> </w:t>
+            </w:r>
+            <w:proofErr w:type="spellStart"/>
+            <w:r>
+              <w:rPr>
+                <w:rFonts w:ascii="Courier New" w:hAnsi="Courier New" w:cs="Courier New"/>
+                <w:sz w:val="24"/>
+                <w:szCs w:val="24"/>
+              </w:rPr>
+              <w:t>say_hello</w:t>
+            </w:r>
+            <w:proofErr w:type="spellEnd"/>
+            <w:r>
+              <w:rPr>
+                <w:rFonts w:ascii="Courier New" w:hAnsi="Courier New" w:cs="Courier New"/>
+                <w:sz w:val="24"/>
+                <w:szCs w:val="24"/>
+              </w:rPr>
+              <w:t>(</w:t>
+            </w:r>
+            <w:proofErr w:type="spellStart"/>
+            <w:r>
+              <w:rPr>
+                <w:rFonts w:ascii="Courier New" w:hAnsi="Courier New" w:cs="Courier New"/>
+                <w:sz w:val="24"/>
+                <w:szCs w:val="24"/>
+              </w:rPr>
+              <w:t>self</w:t>
+            </w:r>
+            <w:proofErr w:type="spellEnd"/>
+            <w:r>
+              <w:rPr>
+                <w:rFonts w:ascii="Courier New" w:hAnsi="Courier New" w:cs="Courier New"/>
+                <w:sz w:val="24"/>
+                <w:szCs w:val="24"/>
+              </w:rPr>
+              <w:t>):</w:t>
+            </w:r>
+          </w:p>
+          <w:p>
+            <w:pPr>
+              <w:ind w:firstLine="0"/>
+              <w:rPr>
+                <w:rFonts w:ascii="Courier New" w:hAnsi="Courier New" w:cs="Courier New"/>
+                <w:sz w:val="24"/>
+                <w:szCs w:val="24"/>
+              </w:rPr>
+            </w:pPr>
+            <w:r>
+              <w:rPr>
+                <w:rFonts w:ascii="Courier New" w:hAnsi="Courier New" w:cs="Courier New"/>
+                <w:sz w:val="24"/>
+                <w:szCs w:val="24"/>
+              </w:rPr>
+              <w:t xml:space="preserve">        </w:t>
+            </w:r>
+            <w:proofErr w:type="spellStart"/>
+            <w:r>
+              <w:rPr>
+                <w:rFonts w:ascii="Courier New" w:hAnsi="Courier New" w:cs="Courier New"/>
+                <w:sz w:val="24"/>
+                <w:szCs w:val="24"/>
+              </w:rPr>
+              <w:t>print</w:t>
+            </w:r>
+            <w:proofErr w:type="spellEnd"/>
+            <w:r>
+              <w:rPr>
+                <w:rFonts w:ascii="Courier New" w:hAnsi="Courier New" w:cs="Courier New"/>
+                <w:sz w:val="24"/>
+                <w:szCs w:val="24"/>
+              </w:rPr>
+              <w:t>("</w:t>
+            </w:r>
+            <w:proofErr w:type="spellStart"/>
+            <w:r>
+              <w:rPr>
+                <w:rFonts w:ascii="Courier New" w:hAnsi="Courier New" w:cs="Courier New"/>
+                <w:sz w:val="24"/>
+                <w:szCs w:val="24"/>
+              </w:rPr>
+              <w:t>Hello</w:t>
+            </w:r>
+            <w:proofErr w:type="spellEnd"/>
+            <w:r>
+              <w:rPr>
+                <w:rFonts w:ascii="Courier New" w:hAnsi="Courier New" w:cs="Courier New"/>
+                <w:sz w:val="24"/>
+                <w:szCs w:val="24"/>
+              </w:rPr>
+              <w:t>")</w:t>
+            </w:r>
+          </w:p>
+          <w:p>
+            <w:pPr>
+              <w:ind w:firstLine="0"/>
+              <w:rPr>
+                <w:rFonts w:ascii="Courier New" w:hAnsi="Courier New" w:cs="Courier New"/>
+                <w:sz w:val="24"/>
+                <w:szCs w:val="24"/>
+              </w:rPr>
+            </w:pPr>
+            <w:r>
+              <w:rPr>
+                <w:rFonts w:ascii="Courier New" w:hAnsi="Courier New" w:cs="Courier New"/>
+                <w:sz w:val="24"/>
+                <w:szCs w:val="24"/>
+              </w:rPr>
+              <w:t xml:space="preserve"> </w:t>
+            </w:r>
+          </w:p>
+          <w:p>
+            <w:pPr>
+              <w:ind w:firstLine="0"/>
+              <w:rPr>
+                <w:rFonts w:ascii="Courier New" w:hAnsi="Courier New" w:cs="Courier New"/>
+                <w:sz w:val="24"/>
+                <w:szCs w:val="24"/>
+              </w:rPr>
+            </w:pPr>
+            <w:proofErr w:type="spellStart"/>
+            <w:r>
+              <w:rPr>
+                <w:rFonts w:ascii="Courier New" w:hAnsi="Courier New" w:cs="Courier New"/>
+                <w:sz w:val="24"/>
+                <w:szCs w:val="24"/>
+              </w:rPr>
+              <w:t>tom</w:t>
+            </w:r>
+            <w:proofErr w:type="spellEnd"/>
+            <w:r>
+              <w:rPr>
+                <w:rFonts w:ascii="Courier New" w:hAnsi="Courier New" w:cs="Courier New"/>
+                <w:sz w:val="24"/>
+                <w:szCs w:val="24"/>
+              </w:rPr>
+              <w:t xml:space="preserve"> = </w:t>
+            </w:r>
+            <w:proofErr w:type="spellStart"/>
+            <w:r>
+              <w:rPr>
+                <w:rFonts w:ascii="Courier New" w:hAnsi="Courier New" w:cs="Courier New"/>
+                <w:sz w:val="24"/>
+                <w:szCs w:val="24"/>
+              </w:rPr>
+              <w:t>Person</w:t>
+            </w:r>
+            <w:proofErr w:type="spellEnd"/>
+            <w:r>
+              <w:rPr>
+                <w:rFonts w:ascii="Courier New" w:hAnsi="Courier New" w:cs="Courier New"/>
+                <w:sz w:val="24"/>
+                <w:szCs w:val="24"/>
+              </w:rPr>
+              <w:t>()</w:t>
+            </w:r>
+          </w:p>
+          <w:p>
+            <w:pPr>
+              <w:ind w:firstLine="0"/>
+              <w:rPr>
+                <w:rFonts w:ascii="Courier New" w:hAnsi="Courier New" w:cs="Courier New"/>
+                <w:sz w:val="24"/>
+                <w:szCs w:val="24"/>
+              </w:rPr>
+            </w:pPr>
+            <w:proofErr w:type="spellStart"/>
+            <w:r>
+              <w:rPr>
+                <w:rFonts w:ascii="Courier New" w:hAnsi="Courier New" w:cs="Courier New"/>
+                <w:sz w:val="24"/>
+                <w:szCs w:val="24"/>
+              </w:rPr>
+              <w:t>tom.say_hello</w:t>
+            </w:r>
+            <w:proofErr w:type="spellEnd"/>
+            <w:r>
+              <w:rPr>
+                <w:rFonts w:ascii="Courier New" w:hAnsi="Courier New" w:cs="Courier New"/>
+                <w:sz w:val="24"/>
+                <w:szCs w:val="24"/>
+              </w:rPr>
+              <w:t>()</w:t>
             </w:r>
           </w:p>
         </w:tc>
@@ -616,7 +970,23 @@
     <w:p/>
     <w:p>
       <w:r>
-        <w:t>Тут визначено метод say_hello(), який умовно виконує вітання – виводить рядок на консоль. При визначенні методів будь-якого класу слід враховувати, що всі вони повинні приймати як перший параметр посилання на поточний об'єкт, який відповідно до умов називається self. Через це посилання всередині класу ми можемо звернутися до функціональності об'єкта. Але при самому виклик методу цей параметр не враховується.</w:t>
+        <w:t xml:space="preserve">Тут визначено метод </w:t>
+      </w:r>
+      <w:proofErr w:type="spellStart"/>
+      <w:r>
+        <w:t>say_hello</w:t>
+      </w:r>
+      <w:proofErr w:type="spellEnd"/>
+      <w:r>
+        <w:t xml:space="preserve">(), який умовно виконує вітання – виводить рядок на консоль. При визначенні методів будь-якого класу слід враховувати, що всі вони повинні приймати як перший параметр посилання на поточний об'єкт, який відповідно до умов називається </w:t>
+      </w:r>
+      <w:proofErr w:type="spellStart"/>
+      <w:r>
+        <w:t>self</w:t>
+      </w:r>
+      <w:proofErr w:type="spellEnd"/>
+      <w:r>
+        <w:t>. Через це посилання всередині класу ми можемо звернутися до функціональності об'єкта. Але при самому виклик методу цей параметр не враховується.</w:t>
       </w:r>
     </w:p>
     <w:p>
@@ -635,7 +1005,15 @@
         <w:t xml:space="preserve">. </w:t>
       </w:r>
       <w:r>
-        <w:t>Наприклад, звернення до методу say_hello() для виведення привітання на консоль</w:t>
+        <w:t xml:space="preserve">Наприклад, звернення до методу </w:t>
+      </w:r>
+      <w:proofErr w:type="spellStart"/>
+      <w:r>
+        <w:t>say_hello</w:t>
+      </w:r>
+      <w:proofErr w:type="spellEnd"/>
+      <w:r>
+        <w:t>() для виведення привітання на консоль</w:t>
       </w:r>
       <w:r>
         <w:rPr>
@@ -667,13 +1045,23 @@
                 <w:szCs w:val="24"/>
               </w:rPr>
             </w:pPr>
-            <w:r>
-              <w:rPr>
-                <w:rFonts w:ascii="Courier New" w:hAnsi="Courier New" w:cs="Courier New"/>
-                <w:sz w:val="24"/>
-                <w:szCs w:val="24"/>
-              </w:rPr>
-              <w:t>tom.say_hello()</w:t>
+            <w:proofErr w:type="spellStart"/>
+            <w:r>
+              <w:rPr>
+                <w:rFonts w:ascii="Courier New" w:hAnsi="Courier New" w:cs="Courier New"/>
+                <w:sz w:val="24"/>
+                <w:szCs w:val="24"/>
+              </w:rPr>
+              <w:t>tom.say_hello</w:t>
+            </w:r>
+            <w:proofErr w:type="spellEnd"/>
+            <w:r>
+              <w:rPr>
+                <w:rFonts w:ascii="Courier New" w:hAnsi="Courier New" w:cs="Courier New"/>
+                <w:sz w:val="24"/>
+                <w:szCs w:val="24"/>
+              </w:rPr>
+              <w:t>()</w:t>
             </w:r>
           </w:p>
         </w:tc>
@@ -682,14 +1070,30 @@
     <w:p/>
     <w:p>
       <w:r>
-        <w:t>У результаті ця програма виведе на консоль рядок "Hello".</w:t>
+        <w:t>У результаті ця програма виведе на консоль рядок "</w:t>
+      </w:r>
+      <w:proofErr w:type="spellStart"/>
+      <w:r>
+        <w:t>Hello</w:t>
+      </w:r>
+      <w:proofErr w:type="spellEnd"/>
+      <w:r>
+        <w:t>".</w:t>
       </w:r>
     </w:p>
     <w:p/>
     <w:p>
       <w:r>
         <w:lastRenderedPageBreak/>
-        <w:t>Якщо метод повинен приймати інші параметри, вони визначаються після параметра self, і за виклику подібного методу їм необхідно передати значення:</w:t>
+        <w:t xml:space="preserve">Якщо метод повинен приймати інші параметри, вони визначаються після параметра </w:t>
+      </w:r>
+      <w:proofErr w:type="spellStart"/>
+      <w:r>
+        <w:t>self</w:t>
+      </w:r>
+      <w:proofErr w:type="spellEnd"/>
+      <w:r>
+        <w:t>, і за виклику подібного методу їм необхідно передати значення:</w:t>
       </w:r>
     </w:p>
     <w:tbl>
@@ -708,71 +1112,23 @@
           </w:tcPr>
           <w:p>
             <w:pPr>
-              <w:spacing w:after="0"/>
-              <w:ind w:firstLine="0"/>
-              <w:rPr>
-                <w:rFonts w:ascii="Courier New" w:hAnsi="Courier New" w:cs="Courier New"/>
-                <w:sz w:val="24"/>
-                <w:szCs w:val="24"/>
-              </w:rPr>
-            </w:pPr>
-            <w:r>
-              <w:rPr>
-                <w:rFonts w:ascii="Courier New" w:hAnsi="Courier New" w:cs="Courier New"/>
-                <w:sz w:val="24"/>
-                <w:szCs w:val="24"/>
-              </w:rPr>
-              <w:t>class Person:</w:t>
-            </w:r>
-          </w:p>
-          <w:p>
-            <w:pPr>
-              <w:spacing w:after="0"/>
-              <w:ind w:firstLine="0"/>
-              <w:rPr>
-                <w:rFonts w:ascii="Courier New" w:hAnsi="Courier New" w:cs="Courier New"/>
-                <w:sz w:val="24"/>
-                <w:szCs w:val="24"/>
-              </w:rPr>
-            </w:pPr>
-            <w:r>
-              <w:rPr>
-                <w:rFonts w:ascii="Courier New" w:hAnsi="Courier New" w:cs="Courier New"/>
-                <w:sz w:val="24"/>
-                <w:szCs w:val="24"/>
-              </w:rPr>
-              <w:t xml:space="preserve">    def say(self, message):</w:t>
-            </w:r>
-          </w:p>
-          <w:p>
-            <w:pPr>
-              <w:spacing w:after="0"/>
-              <w:ind w:firstLine="0"/>
-              <w:rPr>
-                <w:rFonts w:ascii="Courier New" w:hAnsi="Courier New" w:cs="Courier New"/>
-                <w:sz w:val="24"/>
-                <w:szCs w:val="24"/>
-              </w:rPr>
-            </w:pPr>
-            <w:r>
-              <w:rPr>
-                <w:rFonts w:ascii="Courier New" w:hAnsi="Courier New" w:cs="Courier New"/>
-                <w:sz w:val="24"/>
-                <w:szCs w:val="24"/>
-              </w:rPr>
-              <w:t xml:space="preserve">        print(message)</w:t>
-            </w:r>
-          </w:p>
-          <w:p>
-            <w:pPr>
-              <w:spacing w:after="0"/>
-              <w:ind w:firstLine="0"/>
-              <w:rPr>
-                <w:rFonts w:ascii="Courier New" w:hAnsi="Courier New" w:cs="Courier New"/>
-                <w:sz w:val="24"/>
-                <w:szCs w:val="24"/>
-              </w:rPr>
-            </w:pPr>
+              <w:ind w:firstLine="0"/>
+              <w:rPr>
+                <w:rFonts w:ascii="Courier New" w:hAnsi="Courier New" w:cs="Courier New"/>
+                <w:sz w:val="24"/>
+                <w:szCs w:val="24"/>
+              </w:rPr>
+            </w:pPr>
+            <w:proofErr w:type="spellStart"/>
+            <w:r>
+              <w:rPr>
+                <w:rFonts w:ascii="Courier New" w:hAnsi="Courier New" w:cs="Courier New"/>
+                <w:sz w:val="24"/>
+                <w:szCs w:val="24"/>
+              </w:rPr>
+              <w:t>class</w:t>
+            </w:r>
+            <w:proofErr w:type="spellEnd"/>
             <w:r>
               <w:rPr>
                 <w:rFonts w:ascii="Courier New" w:hAnsi="Courier New" w:cs="Courier New"/>
@@ -781,17 +1137,52 @@
               </w:rPr>
               <w:t xml:space="preserve"> </w:t>
             </w:r>
-          </w:p>
-          <w:p>
-            <w:pPr>
-              <w:spacing w:after="0"/>
-              <w:ind w:firstLine="0"/>
-              <w:rPr>
-                <w:rFonts w:ascii="Courier New" w:hAnsi="Courier New" w:cs="Courier New"/>
-                <w:sz w:val="24"/>
-                <w:szCs w:val="24"/>
-              </w:rPr>
-            </w:pPr>
+            <w:proofErr w:type="spellStart"/>
+            <w:r>
+              <w:rPr>
+                <w:rFonts w:ascii="Courier New" w:hAnsi="Courier New" w:cs="Courier New"/>
+                <w:sz w:val="24"/>
+                <w:szCs w:val="24"/>
+              </w:rPr>
+              <w:t>Person</w:t>
+            </w:r>
+            <w:proofErr w:type="spellEnd"/>
+            <w:r>
+              <w:rPr>
+                <w:rFonts w:ascii="Courier New" w:hAnsi="Courier New" w:cs="Courier New"/>
+                <w:sz w:val="24"/>
+                <w:szCs w:val="24"/>
+              </w:rPr>
+              <w:t>:</w:t>
+            </w:r>
+          </w:p>
+          <w:p>
+            <w:pPr>
+              <w:ind w:firstLine="0"/>
+              <w:rPr>
+                <w:rFonts w:ascii="Courier New" w:hAnsi="Courier New" w:cs="Courier New"/>
+                <w:sz w:val="24"/>
+                <w:szCs w:val="24"/>
+              </w:rPr>
+            </w:pPr>
+            <w:r>
+              <w:rPr>
+                <w:rFonts w:ascii="Courier New" w:hAnsi="Courier New" w:cs="Courier New"/>
+                <w:sz w:val="24"/>
+                <w:szCs w:val="24"/>
+              </w:rPr>
+              <w:t xml:space="preserve">    </w:t>
+            </w:r>
+            <w:proofErr w:type="spellStart"/>
+            <w:r>
+              <w:rPr>
+                <w:rFonts w:ascii="Courier New" w:hAnsi="Courier New" w:cs="Courier New"/>
+                <w:sz w:val="24"/>
+                <w:szCs w:val="24"/>
+              </w:rPr>
+              <w:t>def</w:t>
+            </w:r>
+            <w:proofErr w:type="spellEnd"/>
             <w:r>
               <w:rPr>
                 <w:rFonts w:ascii="Courier New" w:hAnsi="Courier New" w:cs="Courier New"/>
@@ -800,43 +1191,234 @@
               </w:rPr>
               <w:t xml:space="preserve"> </w:t>
             </w:r>
-          </w:p>
-          <w:p>
-            <w:pPr>
-              <w:spacing w:after="0"/>
-              <w:ind w:firstLine="0"/>
-              <w:rPr>
-                <w:rFonts w:ascii="Courier New" w:hAnsi="Courier New" w:cs="Courier New"/>
-                <w:sz w:val="24"/>
-                <w:szCs w:val="24"/>
-              </w:rPr>
-            </w:pPr>
-            <w:r>
-              <w:rPr>
-                <w:rFonts w:ascii="Courier New" w:hAnsi="Courier New" w:cs="Courier New"/>
-                <w:sz w:val="24"/>
-                <w:szCs w:val="24"/>
-              </w:rPr>
-              <w:t>tom = Person()</w:t>
-            </w:r>
-          </w:p>
-          <w:p>
-            <w:pPr>
-              <w:ind w:firstLine="0"/>
-              <w:rPr>
-                <w:rFonts w:ascii="Courier New" w:hAnsi="Courier New" w:cs="Courier New"/>
-                <w:sz w:val="24"/>
-                <w:szCs w:val="24"/>
-              </w:rPr>
-            </w:pPr>
-            <w:r>
-              <w:rPr>
-                <w:rFonts w:ascii="Courier New" w:hAnsi="Courier New" w:cs="Courier New"/>
-                <w:sz w:val="24"/>
-                <w:szCs w:val="24"/>
-              </w:rPr>
-              <w:t>tom.say("Hello</w:t>
-            </w:r>
+            <w:proofErr w:type="spellStart"/>
+            <w:r>
+              <w:rPr>
+                <w:rFonts w:ascii="Courier New" w:hAnsi="Courier New" w:cs="Courier New"/>
+                <w:sz w:val="24"/>
+                <w:szCs w:val="24"/>
+              </w:rPr>
+              <w:t>say</w:t>
+            </w:r>
+            <w:proofErr w:type="spellEnd"/>
+            <w:r>
+              <w:rPr>
+                <w:rFonts w:ascii="Courier New" w:hAnsi="Courier New" w:cs="Courier New"/>
+                <w:sz w:val="24"/>
+                <w:szCs w:val="24"/>
+              </w:rPr>
+              <w:t>(</w:t>
+            </w:r>
+            <w:proofErr w:type="spellStart"/>
+            <w:r>
+              <w:rPr>
+                <w:rFonts w:ascii="Courier New" w:hAnsi="Courier New" w:cs="Courier New"/>
+                <w:sz w:val="24"/>
+                <w:szCs w:val="24"/>
+              </w:rPr>
+              <w:t>self</w:t>
+            </w:r>
+            <w:proofErr w:type="spellEnd"/>
+            <w:r>
+              <w:rPr>
+                <w:rFonts w:ascii="Courier New" w:hAnsi="Courier New" w:cs="Courier New"/>
+                <w:sz w:val="24"/>
+                <w:szCs w:val="24"/>
+              </w:rPr>
+              <w:t xml:space="preserve">, </w:t>
+            </w:r>
+            <w:proofErr w:type="spellStart"/>
+            <w:r>
+              <w:rPr>
+                <w:rFonts w:ascii="Courier New" w:hAnsi="Courier New" w:cs="Courier New"/>
+                <w:sz w:val="24"/>
+                <w:szCs w:val="24"/>
+              </w:rPr>
+              <w:t>message</w:t>
+            </w:r>
+            <w:proofErr w:type="spellEnd"/>
+            <w:r>
+              <w:rPr>
+                <w:rFonts w:ascii="Courier New" w:hAnsi="Courier New" w:cs="Courier New"/>
+                <w:sz w:val="24"/>
+                <w:szCs w:val="24"/>
+              </w:rPr>
+              <w:t>):</w:t>
+            </w:r>
+          </w:p>
+          <w:p>
+            <w:pPr>
+              <w:ind w:firstLine="0"/>
+              <w:rPr>
+                <w:rFonts w:ascii="Courier New" w:hAnsi="Courier New" w:cs="Courier New"/>
+                <w:sz w:val="24"/>
+                <w:szCs w:val="24"/>
+              </w:rPr>
+            </w:pPr>
+            <w:r>
+              <w:rPr>
+                <w:rFonts w:ascii="Courier New" w:hAnsi="Courier New" w:cs="Courier New"/>
+                <w:sz w:val="24"/>
+                <w:szCs w:val="24"/>
+              </w:rPr>
+              <w:t xml:space="preserve">        </w:t>
+            </w:r>
+            <w:proofErr w:type="spellStart"/>
+            <w:r>
+              <w:rPr>
+                <w:rFonts w:ascii="Courier New" w:hAnsi="Courier New" w:cs="Courier New"/>
+                <w:sz w:val="24"/>
+                <w:szCs w:val="24"/>
+              </w:rPr>
+              <w:t>print</w:t>
+            </w:r>
+            <w:proofErr w:type="spellEnd"/>
+            <w:r>
+              <w:rPr>
+                <w:rFonts w:ascii="Courier New" w:hAnsi="Courier New" w:cs="Courier New"/>
+                <w:sz w:val="24"/>
+                <w:szCs w:val="24"/>
+              </w:rPr>
+              <w:t>(</w:t>
+            </w:r>
+            <w:proofErr w:type="spellStart"/>
+            <w:r>
+              <w:rPr>
+                <w:rFonts w:ascii="Courier New" w:hAnsi="Courier New" w:cs="Courier New"/>
+                <w:sz w:val="24"/>
+                <w:szCs w:val="24"/>
+              </w:rPr>
+              <w:t>message</w:t>
+            </w:r>
+            <w:proofErr w:type="spellEnd"/>
+            <w:r>
+              <w:rPr>
+                <w:rFonts w:ascii="Courier New" w:hAnsi="Courier New" w:cs="Courier New"/>
+                <w:sz w:val="24"/>
+                <w:szCs w:val="24"/>
+              </w:rPr>
+              <w:t>)</w:t>
+            </w:r>
+          </w:p>
+          <w:p>
+            <w:pPr>
+              <w:ind w:firstLine="0"/>
+              <w:rPr>
+                <w:rFonts w:ascii="Courier New" w:hAnsi="Courier New" w:cs="Courier New"/>
+                <w:sz w:val="24"/>
+                <w:szCs w:val="24"/>
+              </w:rPr>
+            </w:pPr>
+            <w:r>
+              <w:rPr>
+                <w:rFonts w:ascii="Courier New" w:hAnsi="Courier New" w:cs="Courier New"/>
+                <w:sz w:val="24"/>
+                <w:szCs w:val="24"/>
+              </w:rPr>
+              <w:t xml:space="preserve"> </w:t>
+            </w:r>
+          </w:p>
+          <w:p>
+            <w:pPr>
+              <w:ind w:firstLine="0"/>
+              <w:rPr>
+                <w:rFonts w:ascii="Courier New" w:hAnsi="Courier New" w:cs="Courier New"/>
+                <w:sz w:val="24"/>
+                <w:szCs w:val="24"/>
+              </w:rPr>
+            </w:pPr>
+            <w:r>
+              <w:rPr>
+                <w:rFonts w:ascii="Courier New" w:hAnsi="Courier New" w:cs="Courier New"/>
+                <w:sz w:val="24"/>
+                <w:szCs w:val="24"/>
+              </w:rPr>
+              <w:t xml:space="preserve"> </w:t>
+            </w:r>
+          </w:p>
+          <w:p>
+            <w:pPr>
+              <w:ind w:firstLine="0"/>
+              <w:rPr>
+                <w:rFonts w:ascii="Courier New" w:hAnsi="Courier New" w:cs="Courier New"/>
+                <w:sz w:val="24"/>
+                <w:szCs w:val="24"/>
+              </w:rPr>
+            </w:pPr>
+            <w:proofErr w:type="spellStart"/>
+            <w:r>
+              <w:rPr>
+                <w:rFonts w:ascii="Courier New" w:hAnsi="Courier New" w:cs="Courier New"/>
+                <w:sz w:val="24"/>
+                <w:szCs w:val="24"/>
+              </w:rPr>
+              <w:t>tom</w:t>
+            </w:r>
+            <w:proofErr w:type="spellEnd"/>
+            <w:r>
+              <w:rPr>
+                <w:rFonts w:ascii="Courier New" w:hAnsi="Courier New" w:cs="Courier New"/>
+                <w:sz w:val="24"/>
+                <w:szCs w:val="24"/>
+              </w:rPr>
+              <w:t xml:space="preserve"> = </w:t>
+            </w:r>
+            <w:proofErr w:type="spellStart"/>
+            <w:r>
+              <w:rPr>
+                <w:rFonts w:ascii="Courier New" w:hAnsi="Courier New" w:cs="Courier New"/>
+                <w:sz w:val="24"/>
+                <w:szCs w:val="24"/>
+              </w:rPr>
+              <w:t>Person</w:t>
+            </w:r>
+            <w:proofErr w:type="spellEnd"/>
+            <w:r>
+              <w:rPr>
+                <w:rFonts w:ascii="Courier New" w:hAnsi="Courier New" w:cs="Courier New"/>
+                <w:sz w:val="24"/>
+                <w:szCs w:val="24"/>
+              </w:rPr>
+              <w:t>()</w:t>
+            </w:r>
+          </w:p>
+          <w:p>
+            <w:pPr>
+              <w:ind w:firstLine="0"/>
+              <w:rPr>
+                <w:rFonts w:ascii="Courier New" w:hAnsi="Courier New" w:cs="Courier New"/>
+                <w:sz w:val="24"/>
+                <w:szCs w:val="24"/>
+              </w:rPr>
+            </w:pPr>
+            <w:proofErr w:type="spellStart"/>
+            <w:r>
+              <w:rPr>
+                <w:rFonts w:ascii="Courier New" w:hAnsi="Courier New" w:cs="Courier New"/>
+                <w:sz w:val="24"/>
+                <w:szCs w:val="24"/>
+              </w:rPr>
+              <w:t>tom.say</w:t>
+            </w:r>
+            <w:proofErr w:type="spellEnd"/>
+            <w:r>
+              <w:rPr>
+                <w:rFonts w:ascii="Courier New" w:hAnsi="Courier New" w:cs="Courier New"/>
+                <w:sz w:val="24"/>
+                <w:szCs w:val="24"/>
+              </w:rPr>
+              <w:t>("</w:t>
+            </w:r>
+            <w:proofErr w:type="spellStart"/>
+            <w:r>
+              <w:rPr>
+                <w:rFonts w:ascii="Courier New" w:hAnsi="Courier New" w:cs="Courier New"/>
+                <w:sz w:val="24"/>
+                <w:szCs w:val="24"/>
+              </w:rPr>
+              <w:t>Hello</w:t>
+            </w:r>
+            <w:proofErr w:type="spellEnd"/>
             <w:r>
               <w:rPr>
                 <w:rFonts w:ascii="Courier New" w:hAnsi="Courier New" w:cs="Courier New"/>
@@ -861,7 +1443,31 @@
     <w:p/>
     <w:p>
       <w:r>
-        <w:t>Тут визначено метод say(). Він приймає два параметри: self і message. І друг</w:t>
+        <w:t xml:space="preserve">Тут визначено метод </w:t>
+      </w:r>
+      <w:proofErr w:type="spellStart"/>
+      <w:r>
+        <w:t>say</w:t>
+      </w:r>
+      <w:proofErr w:type="spellEnd"/>
+      <w:r>
+        <w:t xml:space="preserve">(). Він приймає два параметри: </w:t>
+      </w:r>
+      <w:proofErr w:type="spellStart"/>
+      <w:r>
+        <w:t>self</w:t>
+      </w:r>
+      <w:proofErr w:type="spellEnd"/>
+      <w:r>
+        <w:t xml:space="preserve"> і </w:t>
+      </w:r>
+      <w:proofErr w:type="spellStart"/>
+      <w:r>
+        <w:t>message</w:t>
+      </w:r>
+      <w:proofErr w:type="spellEnd"/>
+      <w:r>
+        <w:t>. І друг</w:t>
       </w:r>
       <w:r>
         <w:t>им</w:t>
@@ -873,7 +1479,15 @@
         <w:t>ом</w:t>
       </w:r>
       <w:r>
-        <w:t xml:space="preserve"> - message при виклику методу необхідно передати значення.</w:t>
+        <w:t xml:space="preserve"> - </w:t>
+      </w:r>
+      <w:proofErr w:type="spellStart"/>
+      <w:r>
+        <w:t>message</w:t>
+      </w:r>
+      <w:proofErr w:type="spellEnd"/>
+      <w:r>
+        <w:t xml:space="preserve"> при виклику методу необхідно передати значення.</w:t>
       </w:r>
     </w:p>
     <w:p/>
@@ -904,13 +1518,23 @@
     </w:p>
     <w:p>
       <w:r>
-        <w:t>Через ключове слово self можна звертатися всередині класу до функціональності поточного об'єкта</w:t>
-      </w:r>
-      <w:r>
-        <w:t xml:space="preserve">. </w:t>
-      </w:r>
-      <w:r>
-        <w:t>Наприклад, визначимо два методи у класі Person:</w:t>
+        <w:t xml:space="preserve">Через ключове слово </w:t>
+      </w:r>
+      <w:proofErr w:type="spellStart"/>
+      <w:r>
+        <w:t>self</w:t>
+      </w:r>
+      <w:proofErr w:type="spellEnd"/>
+      <w:r>
+        <w:t xml:space="preserve"> можна звертатися всередині класу до функціональності поточного об'єкта. Наприклад, визначимо два методи у класі </w:t>
+      </w:r>
+      <w:proofErr w:type="spellStart"/>
+      <w:r>
+        <w:t>Person</w:t>
+      </w:r>
+      <w:proofErr w:type="spellEnd"/>
+      <w:r>
+        <w:t>:</w:t>
       </w:r>
     </w:p>
     <w:tbl>
@@ -929,7 +1553,6 @@
           </w:tcPr>
           <w:p>
             <w:pPr>
-              <w:spacing w:after="0"/>
               <w:ind w:firstLine="0"/>
               <w:rPr>
                 <w:rFonts w:ascii="Courier New" w:hAnsi="Courier New" w:cs="Courier New"/>
@@ -950,7 +1573,6 @@
           </w:p>
           <w:p>
             <w:pPr>
-              <w:spacing w:after="0"/>
               <w:ind w:firstLine="0"/>
               <w:rPr>
                 <w:rFonts w:ascii="Courier New" w:hAnsi="Courier New" w:cs="Courier New"/>
@@ -971,7 +1593,6 @@
           </w:p>
           <w:p>
             <w:pPr>
-              <w:spacing w:after="0"/>
               <w:ind w:firstLine="0"/>
               <w:rPr>
                 <w:rFonts w:ascii="Courier New" w:hAnsi="Courier New" w:cs="Courier New"/>
@@ -992,7 +1613,6 @@
           </w:p>
           <w:p>
             <w:pPr>
-              <w:spacing w:after="0"/>
               <w:ind w:firstLine="0"/>
               <w:rPr>
                 <w:rFonts w:ascii="Courier New" w:hAnsi="Courier New" w:cs="Courier New"/>
@@ -1013,7 +1633,6 @@
           </w:p>
           <w:p>
             <w:pPr>
-              <w:spacing w:after="0"/>
               <w:ind w:firstLine="0"/>
               <w:rPr>
                 <w:rFonts w:ascii="Courier New" w:hAnsi="Courier New" w:cs="Courier New"/>
@@ -1034,7 +1653,6 @@
           </w:p>
           <w:p>
             <w:pPr>
-              <w:spacing w:after="0"/>
               <w:ind w:firstLine="0"/>
               <w:rPr>
                 <w:rFonts w:ascii="Courier New" w:hAnsi="Courier New" w:cs="Courier New"/>
@@ -1050,20 +1668,9 @@
                 <w:szCs w:val="24"/>
                 <w:lang w:val="en-US"/>
               </w:rPr>
-              <w:t xml:space="preserve">    def say_hello(self):</w:t>
-            </w:r>
-          </w:p>
-          <w:p>
-            <w:pPr>
-              <w:spacing w:after="0"/>
-              <w:ind w:firstLine="0"/>
-              <w:rPr>
-                <w:rFonts w:ascii="Courier New" w:hAnsi="Courier New" w:cs="Courier New"/>
-                <w:sz w:val="24"/>
-                <w:szCs w:val="24"/>
-                <w:lang w:val="ru-RU"/>
-              </w:rPr>
-            </w:pPr>
+              <w:t xml:space="preserve">    def </w:t>
+            </w:r>
+            <w:proofErr w:type="spellStart"/>
             <w:r>
               <w:rPr>
                 <w:rFonts w:ascii="Courier New" w:hAnsi="Courier New" w:cs="Courier New"/>
@@ -1071,23 +1678,64 @@
                 <w:szCs w:val="24"/>
                 <w:lang w:val="en-US"/>
               </w:rPr>
+              <w:t>say_hello</w:t>
+            </w:r>
+            <w:proofErr w:type="spellEnd"/>
+            <w:r>
+              <w:rPr>
+                <w:rFonts w:ascii="Courier New" w:hAnsi="Courier New" w:cs="Courier New"/>
+                <w:sz w:val="24"/>
+                <w:szCs w:val="24"/>
+                <w:lang w:val="en-US"/>
+              </w:rPr>
+              <w:t>(self):</w:t>
+            </w:r>
+          </w:p>
+          <w:p>
+            <w:pPr>
+              <w:ind w:firstLine="0"/>
+              <w:rPr>
+                <w:rFonts w:ascii="Courier New" w:hAnsi="Courier New" w:cs="Courier New"/>
+                <w:sz w:val="24"/>
+                <w:szCs w:val="24"/>
+                <w:lang w:val="en-US"/>
+              </w:rPr>
+            </w:pPr>
+            <w:r>
+              <w:rPr>
+                <w:rFonts w:ascii="Courier New" w:hAnsi="Courier New" w:cs="Courier New"/>
+                <w:sz w:val="24"/>
+                <w:szCs w:val="24"/>
+                <w:lang w:val="en-US"/>
+              </w:rPr>
               <w:t xml:space="preserve">        </w:t>
             </w:r>
-            <w:r>
-              <w:rPr>
-                <w:rFonts w:ascii="Courier New" w:hAnsi="Courier New" w:cs="Courier New"/>
-                <w:sz w:val="24"/>
-                <w:szCs w:val="24"/>
-                <w:lang w:val="ru-RU"/>
-              </w:rPr>
-              <w:t>self.say("Hello</w:t>
-            </w:r>
-            <w:r>
-              <w:rPr>
-                <w:rFonts w:ascii="Courier New" w:hAnsi="Courier New" w:cs="Courier New"/>
-                <w:sz w:val="24"/>
-                <w:szCs w:val="24"/>
-                <w:lang w:val="ru-RU"/>
+            <w:proofErr w:type="spellStart"/>
+            <w:r>
+              <w:rPr>
+                <w:rFonts w:ascii="Courier New" w:hAnsi="Courier New" w:cs="Courier New"/>
+                <w:sz w:val="24"/>
+                <w:szCs w:val="24"/>
+                <w:lang w:val="en-US"/>
+              </w:rPr>
+              <w:t>self.say</w:t>
+            </w:r>
+            <w:proofErr w:type="spellEnd"/>
+            <w:r>
+              <w:rPr>
+                <w:rFonts w:ascii="Courier New" w:hAnsi="Courier New" w:cs="Courier New"/>
+                <w:sz w:val="24"/>
+                <w:szCs w:val="24"/>
+                <w:lang w:val="en-US"/>
+              </w:rPr>
+              <w:t>("Hello</w:t>
+            </w:r>
+            <w:r>
+              <w:rPr>
+                <w:rFonts w:ascii="Courier New" w:hAnsi="Courier New" w:cs="Courier New"/>
+                <w:sz w:val="24"/>
+                <w:szCs w:val="24"/>
+                <w:lang w:val="en-US"/>
               </w:rPr>
               <w:t xml:space="preserve">, </w:t>
             </w:r>
@@ -1105,49 +1753,47 @@
                 <w:rFonts w:ascii="Courier New" w:hAnsi="Courier New" w:cs="Courier New"/>
                 <w:sz w:val="24"/>
                 <w:szCs w:val="24"/>
-                <w:lang w:val="ru-RU"/>
+                <w:lang w:val="en-US"/>
               </w:rPr>
               <w:t>")</w:t>
             </w:r>
           </w:p>
           <w:p>
             <w:pPr>
-              <w:spacing w:after="0"/>
-              <w:ind w:firstLine="0"/>
-              <w:rPr>
-                <w:rFonts w:ascii="Courier New" w:hAnsi="Courier New" w:cs="Courier New"/>
-                <w:sz w:val="24"/>
-                <w:szCs w:val="24"/>
-                <w:lang w:val="ru-RU"/>
-              </w:rPr>
-            </w:pPr>
-            <w:r>
-              <w:rPr>
-                <w:rFonts w:ascii="Courier New" w:hAnsi="Courier New" w:cs="Courier New"/>
-                <w:sz w:val="24"/>
-                <w:szCs w:val="24"/>
-                <w:lang w:val="ru-RU"/>
+              <w:ind w:firstLine="0"/>
+              <w:rPr>
+                <w:rFonts w:ascii="Courier New" w:hAnsi="Courier New" w:cs="Courier New"/>
+                <w:sz w:val="24"/>
+                <w:szCs w:val="24"/>
+                <w:lang w:val="en-US"/>
+              </w:rPr>
+            </w:pPr>
+            <w:r>
+              <w:rPr>
+                <w:rFonts w:ascii="Courier New" w:hAnsi="Courier New" w:cs="Courier New"/>
+                <w:sz w:val="24"/>
+                <w:szCs w:val="24"/>
+                <w:lang w:val="en-US"/>
               </w:rPr>
               <w:t xml:space="preserve"> </w:t>
             </w:r>
           </w:p>
           <w:p>
             <w:pPr>
-              <w:spacing w:after="0"/>
-              <w:ind w:firstLine="0"/>
-              <w:rPr>
-                <w:rFonts w:ascii="Courier New" w:hAnsi="Courier New" w:cs="Courier New"/>
-                <w:sz w:val="24"/>
-                <w:szCs w:val="24"/>
-                <w:lang w:val="ru-RU"/>
-              </w:rPr>
-            </w:pPr>
-            <w:r>
-              <w:rPr>
-                <w:rFonts w:ascii="Courier New" w:hAnsi="Courier New" w:cs="Courier New"/>
-                <w:sz w:val="24"/>
-                <w:szCs w:val="24"/>
-                <w:lang w:val="ru-RU"/>
+              <w:ind w:firstLine="0"/>
+              <w:rPr>
+                <w:rFonts w:ascii="Courier New" w:hAnsi="Courier New" w:cs="Courier New"/>
+                <w:sz w:val="24"/>
+                <w:szCs w:val="24"/>
+                <w:lang w:val="en-US"/>
+              </w:rPr>
+            </w:pPr>
+            <w:r>
+              <w:rPr>
+                <w:rFonts w:ascii="Courier New" w:hAnsi="Courier New" w:cs="Courier New"/>
+                <w:sz w:val="24"/>
+                <w:szCs w:val="24"/>
+                <w:lang w:val="en-US"/>
               </w:rPr>
               <w:lastRenderedPageBreak/>
               <w:t xml:space="preserve"> </w:t>
@@ -1155,7 +1801,6 @@
           </w:p>
           <w:p>
             <w:pPr>
-              <w:spacing w:after="0"/>
               <w:ind w:firstLine="0"/>
               <w:rPr>
                 <w:rFonts w:ascii="Courier New" w:hAnsi="Courier New" w:cs="Courier New"/>
@@ -1184,6 +1829,7 @@
                 <w:lang w:val="en-US"/>
               </w:rPr>
             </w:pPr>
+            <w:proofErr w:type="spellStart"/>
             <w:r>
               <w:rPr>
                 <w:rFonts w:ascii="Courier New" w:hAnsi="Courier New" w:cs="Courier New"/>
@@ -1191,7 +1837,17 @@
                 <w:szCs w:val="24"/>
                 <w:lang w:val="en-US"/>
               </w:rPr>
-              <w:t>tom.say_hello()</w:t>
+              <w:t>tom.say_hello</w:t>
+            </w:r>
+            <w:proofErr w:type="spellEnd"/>
+            <w:r>
+              <w:rPr>
+                <w:rFonts w:ascii="Courier New" w:hAnsi="Courier New" w:cs="Courier New"/>
+                <w:sz w:val="24"/>
+                <w:szCs w:val="24"/>
+                <w:lang w:val="en-US"/>
+              </w:rPr>
+              <w:t>()</w:t>
             </w:r>
           </w:p>
         </w:tc>
@@ -1206,13 +1862,47 @@
     </w:p>
     <w:p>
       <w:r>
-        <w:t>Тут в одному методі - say_hello() викликається інший метод - say()</w:t>
-      </w:r>
-      <w:r>
-        <w:t xml:space="preserve">. </w:t>
-      </w:r>
-      <w:r>
-        <w:t>Оскільки метод say() приймає крім self ще параметри (параметр message), то за виклику методу цього параметра передається значення.</w:t>
+        <w:t xml:space="preserve">Тут в одному методі - </w:t>
+      </w:r>
+      <w:proofErr w:type="spellStart"/>
+      <w:r>
+        <w:t>say_hello</w:t>
+      </w:r>
+      <w:proofErr w:type="spellEnd"/>
+      <w:r>
+        <w:t xml:space="preserve">() викликається інший метод - </w:t>
+      </w:r>
+      <w:proofErr w:type="spellStart"/>
+      <w:r>
+        <w:t>say</w:t>
+      </w:r>
+      <w:proofErr w:type="spellEnd"/>
+      <w:r>
+        <w:t xml:space="preserve">(). Оскільки метод </w:t>
+      </w:r>
+      <w:proofErr w:type="spellStart"/>
+      <w:r>
+        <w:t>say</w:t>
+      </w:r>
+      <w:proofErr w:type="spellEnd"/>
+      <w:r>
+        <w:t xml:space="preserve">() приймає крім </w:t>
+      </w:r>
+      <w:proofErr w:type="spellStart"/>
+      <w:r>
+        <w:t>self</w:t>
+      </w:r>
+      <w:proofErr w:type="spellEnd"/>
+      <w:r>
+        <w:t xml:space="preserve"> ще параметри (параметр </w:t>
+      </w:r>
+      <w:proofErr w:type="spellStart"/>
+      <w:r>
+        <w:t>message</w:t>
+      </w:r>
+      <w:proofErr w:type="spellEnd"/>
+      <w:r>
+        <w:t>), то за виклику методу цього параметра передається значення.</w:t>
       </w:r>
     </w:p>
     <w:p>
@@ -1239,7 +1929,15 @@
     </w:p>
     <w:p>
       <w:r>
-        <w:t>Для створення класу об'єкта використовується конструктор. Так, вище коли ми створювали об'єкти класу Person, ми використовували за замовчуванням конструктор, який не приймає параметрів і який неявно мають всі класи:</w:t>
+        <w:t xml:space="preserve">Для створення класу об'єкта використовується конструктор. Так, вище коли ми створювали об'єкти класу </w:t>
+      </w:r>
+      <w:proofErr w:type="spellStart"/>
+      <w:r>
+        <w:t>Person</w:t>
+      </w:r>
+      <w:proofErr w:type="spellEnd"/>
+      <w:r>
+        <w:t>, ми використовували за замовчуванням конструктор, який не приймає параметрів і який неявно мають всі класи:</w:t>
       </w:r>
     </w:p>
     <w:tbl>
@@ -1265,13 +1963,41 @@
                 <w:szCs w:val="24"/>
               </w:rPr>
             </w:pPr>
-            <w:r>
-              <w:rPr>
-                <w:rFonts w:ascii="Courier New" w:hAnsi="Courier New" w:cs="Courier New"/>
-                <w:sz w:val="24"/>
-                <w:szCs w:val="24"/>
-              </w:rPr>
-              <w:t>tom = Person()</w:t>
+            <w:proofErr w:type="spellStart"/>
+            <w:r>
+              <w:rPr>
+                <w:rFonts w:ascii="Courier New" w:hAnsi="Courier New" w:cs="Courier New"/>
+                <w:sz w:val="24"/>
+                <w:szCs w:val="24"/>
+              </w:rPr>
+              <w:t>tom</w:t>
+            </w:r>
+            <w:proofErr w:type="spellEnd"/>
+            <w:r>
+              <w:rPr>
+                <w:rFonts w:ascii="Courier New" w:hAnsi="Courier New" w:cs="Courier New"/>
+                <w:sz w:val="24"/>
+                <w:szCs w:val="24"/>
+              </w:rPr>
+              <w:t xml:space="preserve"> = </w:t>
+            </w:r>
+            <w:proofErr w:type="spellStart"/>
+            <w:r>
+              <w:rPr>
+                <w:rFonts w:ascii="Courier New" w:hAnsi="Courier New" w:cs="Courier New"/>
+                <w:sz w:val="24"/>
+                <w:szCs w:val="24"/>
+              </w:rPr>
+              <w:t>Person</w:t>
+            </w:r>
+            <w:proofErr w:type="spellEnd"/>
+            <w:r>
+              <w:rPr>
+                <w:rFonts w:ascii="Courier New" w:hAnsi="Courier New" w:cs="Courier New"/>
+                <w:sz w:val="24"/>
+                <w:szCs w:val="24"/>
+              </w:rPr>
+              <w:t>()</w:t>
             </w:r>
           </w:p>
         </w:tc>
@@ -1287,10 +2013,34 @@
           <w:b/>
           <w:bCs/>
         </w:rPr>
-        <w:t>__init__()</w:t>
-      </w:r>
-      <w:r>
-        <w:t xml:space="preserve"> (по два прочерки з кожної сторони). Наприклад, змінимо клас Person, додавши до нього конструктор:</w:t>
+        <w:t>__</w:t>
+      </w:r>
+      <w:proofErr w:type="spellStart"/>
+      <w:r>
+        <w:rPr>
+          <w:b/>
+          <w:bCs/>
+        </w:rPr>
+        <w:t>init</w:t>
+      </w:r>
+      <w:proofErr w:type="spellEnd"/>
+      <w:r>
+        <w:rPr>
+          <w:b/>
+          <w:bCs/>
+        </w:rPr>
+        <w:t>__()</w:t>
+      </w:r>
+      <w:r>
+        <w:t xml:space="preserve"> (по два прочерки з кожної сторони). Наприклад, змінимо клас </w:t>
+      </w:r>
+      <w:proofErr w:type="spellStart"/>
+      <w:r>
+        <w:t>Person</w:t>
+      </w:r>
+      <w:proofErr w:type="spellEnd"/>
+      <w:r>
+        <w:t>, додавши до нього конструктор:</w:t>
       </w:r>
     </w:p>
     <w:tbl>
@@ -1309,26 +2059,52 @@
           </w:tcPr>
           <w:p>
             <w:pPr>
-              <w:spacing w:after="0"/>
-              <w:ind w:firstLine="0"/>
-              <w:rPr>
-                <w:rFonts w:ascii="Courier New" w:hAnsi="Courier New" w:cs="Courier New"/>
-                <w:sz w:val="24"/>
-                <w:szCs w:val="24"/>
-              </w:rPr>
-            </w:pPr>
-            <w:r>
-              <w:rPr>
-                <w:rFonts w:ascii="Courier New" w:hAnsi="Courier New" w:cs="Courier New"/>
-                <w:sz w:val="24"/>
-                <w:szCs w:val="24"/>
-              </w:rPr>
-              <w:t>class Person:</w:t>
-            </w:r>
-          </w:p>
-          <w:p>
-            <w:pPr>
-              <w:spacing w:after="0"/>
+              <w:ind w:firstLine="0"/>
+              <w:rPr>
+                <w:rFonts w:ascii="Courier New" w:hAnsi="Courier New" w:cs="Courier New"/>
+                <w:sz w:val="24"/>
+                <w:szCs w:val="24"/>
+              </w:rPr>
+            </w:pPr>
+            <w:proofErr w:type="spellStart"/>
+            <w:r>
+              <w:rPr>
+                <w:rFonts w:ascii="Courier New" w:hAnsi="Courier New" w:cs="Courier New"/>
+                <w:sz w:val="24"/>
+                <w:szCs w:val="24"/>
+              </w:rPr>
+              <w:t>class</w:t>
+            </w:r>
+            <w:proofErr w:type="spellEnd"/>
+            <w:r>
+              <w:rPr>
+                <w:rFonts w:ascii="Courier New" w:hAnsi="Courier New" w:cs="Courier New"/>
+                <w:sz w:val="24"/>
+                <w:szCs w:val="24"/>
+              </w:rPr>
+              <w:t xml:space="preserve"> </w:t>
+            </w:r>
+            <w:proofErr w:type="spellStart"/>
+            <w:r>
+              <w:rPr>
+                <w:rFonts w:ascii="Courier New" w:hAnsi="Courier New" w:cs="Courier New"/>
+                <w:sz w:val="24"/>
+                <w:szCs w:val="24"/>
+              </w:rPr>
+              <w:t>Person</w:t>
+            </w:r>
+            <w:proofErr w:type="spellEnd"/>
+            <w:r>
+              <w:rPr>
+                <w:rFonts w:ascii="Courier New" w:hAnsi="Courier New" w:cs="Courier New"/>
+                <w:sz w:val="24"/>
+                <w:szCs w:val="24"/>
+              </w:rPr>
+              <w:t>:</w:t>
+            </w:r>
+          </w:p>
+          <w:p>
+            <w:pPr>
               <w:ind w:firstLine="0"/>
               <w:rPr>
                 <w:rFonts w:ascii="Courier New" w:hAnsi="Courier New" w:cs="Courier New"/>
@@ -1347,41 +2123,121 @@
           </w:p>
           <w:p>
             <w:pPr>
-              <w:spacing w:after="0"/>
-              <w:ind w:firstLine="0"/>
-              <w:rPr>
-                <w:rFonts w:ascii="Courier New" w:hAnsi="Courier New" w:cs="Courier New"/>
-                <w:sz w:val="24"/>
-                <w:szCs w:val="24"/>
-              </w:rPr>
-            </w:pPr>
-            <w:r>
-              <w:rPr>
-                <w:rFonts w:ascii="Courier New" w:hAnsi="Courier New" w:cs="Courier New"/>
-                <w:sz w:val="24"/>
-                <w:szCs w:val="24"/>
-              </w:rPr>
-              <w:t xml:space="preserve">    def __init__(self):</w:t>
-            </w:r>
-          </w:p>
-          <w:p>
-            <w:pPr>
-              <w:spacing w:after="0"/>
-              <w:ind w:firstLine="0"/>
-              <w:rPr>
-                <w:rFonts w:ascii="Courier New" w:hAnsi="Courier New" w:cs="Courier New"/>
-                <w:sz w:val="24"/>
-                <w:szCs w:val="24"/>
-              </w:rPr>
-            </w:pPr>
-            <w:r>
-              <w:rPr>
-                <w:rFonts w:ascii="Courier New" w:hAnsi="Courier New" w:cs="Courier New"/>
-                <w:sz w:val="24"/>
-                <w:szCs w:val="24"/>
-              </w:rPr>
-              <w:t xml:space="preserve">        print("Person</w:t>
-            </w:r>
+              <w:ind w:firstLine="0"/>
+              <w:rPr>
+                <w:rFonts w:ascii="Courier New" w:hAnsi="Courier New" w:cs="Courier New"/>
+                <w:sz w:val="24"/>
+                <w:szCs w:val="24"/>
+              </w:rPr>
+            </w:pPr>
+            <w:r>
+              <w:rPr>
+                <w:rFonts w:ascii="Courier New" w:hAnsi="Courier New" w:cs="Courier New"/>
+                <w:sz w:val="24"/>
+                <w:szCs w:val="24"/>
+              </w:rPr>
+              <w:t xml:space="preserve">    </w:t>
+            </w:r>
+            <w:proofErr w:type="spellStart"/>
+            <w:r>
+              <w:rPr>
+                <w:rFonts w:ascii="Courier New" w:hAnsi="Courier New" w:cs="Courier New"/>
+                <w:sz w:val="24"/>
+                <w:szCs w:val="24"/>
+              </w:rPr>
+              <w:t>def</w:t>
+            </w:r>
+            <w:proofErr w:type="spellEnd"/>
+            <w:r>
+              <w:rPr>
+                <w:rFonts w:ascii="Courier New" w:hAnsi="Courier New" w:cs="Courier New"/>
+                <w:sz w:val="24"/>
+                <w:szCs w:val="24"/>
+              </w:rPr>
+              <w:t xml:space="preserve"> __</w:t>
+            </w:r>
+            <w:proofErr w:type="spellStart"/>
+            <w:r>
+              <w:rPr>
+                <w:rFonts w:ascii="Courier New" w:hAnsi="Courier New" w:cs="Courier New"/>
+                <w:sz w:val="24"/>
+                <w:szCs w:val="24"/>
+              </w:rPr>
+              <w:t>init</w:t>
+            </w:r>
+            <w:proofErr w:type="spellEnd"/>
+            <w:r>
+              <w:rPr>
+                <w:rFonts w:ascii="Courier New" w:hAnsi="Courier New" w:cs="Courier New"/>
+                <w:sz w:val="24"/>
+                <w:szCs w:val="24"/>
+              </w:rPr>
+              <w:t>__(</w:t>
+            </w:r>
+            <w:proofErr w:type="spellStart"/>
+            <w:r>
+              <w:rPr>
+                <w:rFonts w:ascii="Courier New" w:hAnsi="Courier New" w:cs="Courier New"/>
+                <w:sz w:val="24"/>
+                <w:szCs w:val="24"/>
+              </w:rPr>
+              <w:t>self</w:t>
+            </w:r>
+            <w:proofErr w:type="spellEnd"/>
+            <w:r>
+              <w:rPr>
+                <w:rFonts w:ascii="Courier New" w:hAnsi="Courier New" w:cs="Courier New"/>
+                <w:sz w:val="24"/>
+                <w:szCs w:val="24"/>
+              </w:rPr>
+              <w:t>):</w:t>
+            </w:r>
+          </w:p>
+          <w:p>
+            <w:pPr>
+              <w:ind w:firstLine="0"/>
+              <w:rPr>
+                <w:rFonts w:ascii="Courier New" w:hAnsi="Courier New" w:cs="Courier New"/>
+                <w:sz w:val="24"/>
+                <w:szCs w:val="24"/>
+              </w:rPr>
+            </w:pPr>
+            <w:r>
+              <w:rPr>
+                <w:rFonts w:ascii="Courier New" w:hAnsi="Courier New" w:cs="Courier New"/>
+                <w:sz w:val="24"/>
+                <w:szCs w:val="24"/>
+              </w:rPr>
+              <w:t xml:space="preserve">        </w:t>
+            </w:r>
+            <w:proofErr w:type="spellStart"/>
+            <w:r>
+              <w:rPr>
+                <w:rFonts w:ascii="Courier New" w:hAnsi="Courier New" w:cs="Courier New"/>
+                <w:sz w:val="24"/>
+                <w:szCs w:val="24"/>
+              </w:rPr>
+              <w:t>print</w:t>
+            </w:r>
+            <w:proofErr w:type="spellEnd"/>
+            <w:r>
+              <w:rPr>
+                <w:rFonts w:ascii="Courier New" w:hAnsi="Courier New" w:cs="Courier New"/>
+                <w:sz w:val="24"/>
+                <w:szCs w:val="24"/>
+              </w:rPr>
+              <w:t>("</w:t>
+            </w:r>
+            <w:proofErr w:type="spellStart"/>
+            <w:r>
+              <w:rPr>
+                <w:rFonts w:ascii="Courier New" w:hAnsi="Courier New" w:cs="Courier New"/>
+                <w:sz w:val="24"/>
+                <w:szCs w:val="24"/>
+              </w:rPr>
+              <w:t>Person</w:t>
+            </w:r>
+            <w:proofErr w:type="spellEnd"/>
             <w:r>
               <w:rPr>
                 <w:rFonts w:ascii="Courier New" w:hAnsi="Courier New" w:cs="Courier New"/>
@@ -1410,7 +2266,6 @@
           </w:p>
           <w:p>
             <w:pPr>
-              <w:spacing w:after="0"/>
               <w:ind w:firstLine="0"/>
               <w:rPr>
                 <w:rFonts w:ascii="Courier New" w:hAnsi="Courier New" w:cs="Courier New"/>
@@ -1429,45 +2284,132 @@
           </w:p>
           <w:p>
             <w:pPr>
-              <w:spacing w:after="0"/>
-              <w:ind w:firstLine="0"/>
-              <w:rPr>
-                <w:rFonts w:ascii="Courier New" w:hAnsi="Courier New" w:cs="Courier New"/>
-                <w:sz w:val="24"/>
-                <w:szCs w:val="24"/>
-              </w:rPr>
-            </w:pPr>
-            <w:r>
-              <w:rPr>
-                <w:rFonts w:ascii="Courier New" w:hAnsi="Courier New" w:cs="Courier New"/>
-                <w:sz w:val="24"/>
-                <w:szCs w:val="24"/>
-              </w:rPr>
-              <w:t xml:space="preserve">    def say_hello(self):</w:t>
-            </w:r>
-          </w:p>
-          <w:p>
-            <w:pPr>
-              <w:spacing w:after="0"/>
-              <w:ind w:firstLine="0"/>
-              <w:rPr>
-                <w:rFonts w:ascii="Courier New" w:hAnsi="Courier New" w:cs="Courier New"/>
-                <w:sz w:val="24"/>
-                <w:szCs w:val="24"/>
-              </w:rPr>
-            </w:pPr>
-            <w:r>
-              <w:rPr>
-                <w:rFonts w:ascii="Courier New" w:hAnsi="Courier New" w:cs="Courier New"/>
-                <w:sz w:val="24"/>
-                <w:szCs w:val="24"/>
-              </w:rPr>
-              <w:t xml:space="preserve">        print("Hello")</w:t>
-            </w:r>
-          </w:p>
-          <w:p>
-            <w:pPr>
-              <w:spacing w:after="0"/>
+              <w:ind w:firstLine="0"/>
+              <w:rPr>
+                <w:rFonts w:ascii="Courier New" w:hAnsi="Courier New" w:cs="Courier New"/>
+                <w:sz w:val="24"/>
+                <w:szCs w:val="24"/>
+              </w:rPr>
+            </w:pPr>
+            <w:r>
+              <w:rPr>
+                <w:rFonts w:ascii="Courier New" w:hAnsi="Courier New" w:cs="Courier New"/>
+                <w:sz w:val="24"/>
+                <w:szCs w:val="24"/>
+              </w:rPr>
+              <w:t xml:space="preserve">    </w:t>
+            </w:r>
+            <w:proofErr w:type="spellStart"/>
+            <w:r>
+              <w:rPr>
+                <w:rFonts w:ascii="Courier New" w:hAnsi="Courier New" w:cs="Courier New"/>
+                <w:sz w:val="24"/>
+                <w:szCs w:val="24"/>
+              </w:rPr>
+              <w:t>def</w:t>
+            </w:r>
+            <w:proofErr w:type="spellEnd"/>
+            <w:r>
+              <w:rPr>
+                <w:rFonts w:ascii="Courier New" w:hAnsi="Courier New" w:cs="Courier New"/>
+                <w:sz w:val="24"/>
+                <w:szCs w:val="24"/>
+              </w:rPr>
+              <w:t xml:space="preserve"> </w:t>
+            </w:r>
+            <w:proofErr w:type="spellStart"/>
+            <w:r>
+              <w:rPr>
+                <w:rFonts w:ascii="Courier New" w:hAnsi="Courier New" w:cs="Courier New"/>
+                <w:sz w:val="24"/>
+                <w:szCs w:val="24"/>
+              </w:rPr>
+              <w:t>say_hello</w:t>
+            </w:r>
+            <w:proofErr w:type="spellEnd"/>
+            <w:r>
+              <w:rPr>
+                <w:rFonts w:ascii="Courier New" w:hAnsi="Courier New" w:cs="Courier New"/>
+                <w:sz w:val="24"/>
+                <w:szCs w:val="24"/>
+              </w:rPr>
+              <w:t>(</w:t>
+            </w:r>
+            <w:proofErr w:type="spellStart"/>
+            <w:r>
+              <w:rPr>
+                <w:rFonts w:ascii="Courier New" w:hAnsi="Courier New" w:cs="Courier New"/>
+                <w:sz w:val="24"/>
+                <w:szCs w:val="24"/>
+              </w:rPr>
+              <w:t>self</w:t>
+            </w:r>
+            <w:proofErr w:type="spellEnd"/>
+            <w:r>
+              <w:rPr>
+                <w:rFonts w:ascii="Courier New" w:hAnsi="Courier New" w:cs="Courier New"/>
+                <w:sz w:val="24"/>
+                <w:szCs w:val="24"/>
+              </w:rPr>
+              <w:t>):</w:t>
+            </w:r>
+          </w:p>
+          <w:p>
+            <w:pPr>
+              <w:ind w:firstLine="0"/>
+              <w:rPr>
+                <w:rFonts w:ascii="Courier New" w:hAnsi="Courier New" w:cs="Courier New"/>
+                <w:sz w:val="24"/>
+                <w:szCs w:val="24"/>
+              </w:rPr>
+            </w:pPr>
+            <w:r>
+              <w:rPr>
+                <w:rFonts w:ascii="Courier New" w:hAnsi="Courier New" w:cs="Courier New"/>
+                <w:sz w:val="24"/>
+                <w:szCs w:val="24"/>
+              </w:rPr>
+              <w:t xml:space="preserve">        </w:t>
+            </w:r>
+            <w:proofErr w:type="spellStart"/>
+            <w:r>
+              <w:rPr>
+                <w:rFonts w:ascii="Courier New" w:hAnsi="Courier New" w:cs="Courier New"/>
+                <w:sz w:val="24"/>
+                <w:szCs w:val="24"/>
+              </w:rPr>
+              <w:t>print</w:t>
+            </w:r>
+            <w:proofErr w:type="spellEnd"/>
+            <w:r>
+              <w:rPr>
+                <w:rFonts w:ascii="Courier New" w:hAnsi="Courier New" w:cs="Courier New"/>
+                <w:sz w:val="24"/>
+                <w:szCs w:val="24"/>
+              </w:rPr>
+              <w:t>("</w:t>
+            </w:r>
+            <w:proofErr w:type="spellStart"/>
+            <w:r>
+              <w:rPr>
+                <w:rFonts w:ascii="Courier New" w:hAnsi="Courier New" w:cs="Courier New"/>
+                <w:sz w:val="24"/>
+                <w:szCs w:val="24"/>
+              </w:rPr>
+              <w:t>Hello</w:t>
+            </w:r>
+            <w:proofErr w:type="spellEnd"/>
+            <w:r>
+              <w:rPr>
+                <w:rFonts w:ascii="Courier New" w:hAnsi="Courier New" w:cs="Courier New"/>
+                <w:sz w:val="24"/>
+                <w:szCs w:val="24"/>
+              </w:rPr>
+              <w:t>")</w:t>
+            </w:r>
+          </w:p>
+          <w:p>
+            <w:pPr>
               <w:ind w:firstLine="0"/>
               <w:rPr>
                 <w:rFonts w:ascii="Courier New" w:hAnsi="Courier New" w:cs="Courier New"/>
@@ -1486,7 +2428,6 @@
           </w:p>
           <w:p>
             <w:pPr>
-              <w:spacing w:after="0"/>
               <w:ind w:firstLine="0"/>
               <w:rPr>
                 <w:rFonts w:ascii="Courier New" w:hAnsi="Courier New" w:cs="Courier New"/>
@@ -1506,39 +2447,76 @@
           </w:p>
           <w:p>
             <w:pPr>
-              <w:spacing w:after="0"/>
-              <w:ind w:firstLine="0"/>
-              <w:rPr>
-                <w:rFonts w:ascii="Courier New" w:hAnsi="Courier New" w:cs="Courier New"/>
-                <w:sz w:val="24"/>
-                <w:szCs w:val="24"/>
-              </w:rPr>
-            </w:pPr>
-            <w:r>
-              <w:rPr>
-                <w:rFonts w:ascii="Courier New" w:hAnsi="Courier New" w:cs="Courier New"/>
-                <w:sz w:val="24"/>
-                <w:szCs w:val="24"/>
-              </w:rPr>
-              <w:t>tom = Person()</w:t>
-            </w:r>
-          </w:p>
-          <w:p>
-            <w:pPr>
-              <w:ind w:firstLine="0"/>
-              <w:rPr>
-                <w:rFonts w:ascii="Courier New" w:hAnsi="Courier New" w:cs="Courier New"/>
-                <w:sz w:val="24"/>
-                <w:szCs w:val="24"/>
-              </w:rPr>
-            </w:pPr>
-            <w:r>
-              <w:rPr>
-                <w:rFonts w:ascii="Courier New" w:hAnsi="Courier New" w:cs="Courier New"/>
-                <w:sz w:val="24"/>
-                <w:szCs w:val="24"/>
-              </w:rPr>
-              <w:t>tom.say_hello()</w:t>
+              <w:ind w:firstLine="0"/>
+              <w:rPr>
+                <w:rFonts w:ascii="Courier New" w:hAnsi="Courier New" w:cs="Courier New"/>
+                <w:sz w:val="24"/>
+                <w:szCs w:val="24"/>
+              </w:rPr>
+            </w:pPr>
+            <w:proofErr w:type="spellStart"/>
+            <w:r>
+              <w:rPr>
+                <w:rFonts w:ascii="Courier New" w:hAnsi="Courier New" w:cs="Courier New"/>
+                <w:sz w:val="24"/>
+                <w:szCs w:val="24"/>
+              </w:rPr>
+              <w:t>tom</w:t>
+            </w:r>
+            <w:proofErr w:type="spellEnd"/>
+            <w:r>
+              <w:rPr>
+                <w:rFonts w:ascii="Courier New" w:hAnsi="Courier New" w:cs="Courier New"/>
+                <w:sz w:val="24"/>
+                <w:szCs w:val="24"/>
+              </w:rPr>
+              <w:t xml:space="preserve"> = </w:t>
+            </w:r>
+            <w:proofErr w:type="spellStart"/>
+            <w:r>
+              <w:rPr>
+                <w:rFonts w:ascii="Courier New" w:hAnsi="Courier New" w:cs="Courier New"/>
+                <w:sz w:val="24"/>
+                <w:szCs w:val="24"/>
+              </w:rPr>
+              <w:t>Person</w:t>
+            </w:r>
+            <w:proofErr w:type="spellEnd"/>
+            <w:r>
+              <w:rPr>
+                <w:rFonts w:ascii="Courier New" w:hAnsi="Courier New" w:cs="Courier New"/>
+                <w:sz w:val="24"/>
+                <w:szCs w:val="24"/>
+              </w:rPr>
+              <w:t>()</w:t>
+            </w:r>
+          </w:p>
+          <w:p>
+            <w:pPr>
+              <w:ind w:firstLine="0"/>
+              <w:rPr>
+                <w:rFonts w:ascii="Courier New" w:hAnsi="Courier New" w:cs="Courier New"/>
+                <w:sz w:val="24"/>
+                <w:szCs w:val="24"/>
+              </w:rPr>
+            </w:pPr>
+            <w:proofErr w:type="spellStart"/>
+            <w:r>
+              <w:rPr>
+                <w:rFonts w:ascii="Courier New" w:hAnsi="Courier New" w:cs="Courier New"/>
+                <w:sz w:val="24"/>
+                <w:szCs w:val="24"/>
+              </w:rPr>
+              <w:t>tom.say_hello</w:t>
+            </w:r>
+            <w:proofErr w:type="spellEnd"/>
+            <w:r>
+              <w:rPr>
+                <w:rFonts w:ascii="Courier New" w:hAnsi="Courier New" w:cs="Courier New"/>
+                <w:sz w:val="24"/>
+                <w:szCs w:val="24"/>
+              </w:rPr>
+              <w:t>()</w:t>
             </w:r>
           </w:p>
         </w:tc>
@@ -1547,7 +2525,31 @@
     <w:p/>
     <w:p>
       <w:r>
-        <w:t>Отже, тут у коді класу Person визначено конструктор та метод say_hello(). Як перший параметр конструктор, як і методи, також приймає посилання на поточний об'єкт - self. Зазвичай конструктори застосовуються визначення дій, які мають здійснюватися під час створення об'єкта.</w:t>
+        <w:t xml:space="preserve">Отже, тут у коді класу </w:t>
+      </w:r>
+      <w:proofErr w:type="spellStart"/>
+      <w:r>
+        <w:t>Person</w:t>
+      </w:r>
+      <w:proofErr w:type="spellEnd"/>
+      <w:r>
+        <w:t xml:space="preserve"> визначено конструктор та метод </w:t>
+      </w:r>
+      <w:proofErr w:type="spellStart"/>
+      <w:r>
+        <w:t>say_hello</w:t>
+      </w:r>
+      <w:proofErr w:type="spellEnd"/>
+      <w:r>
+        <w:t xml:space="preserve">(). Як перший параметр конструктор, як і методи, також приймає посилання на поточний об'єкт - </w:t>
+      </w:r>
+      <w:proofErr w:type="spellStart"/>
+      <w:r>
+        <w:t>self</w:t>
+      </w:r>
+      <w:proofErr w:type="spellEnd"/>
+      <w:r>
+        <w:t>. Зазвичай конструктори застосовуються визначення дій, які мають здійснюватися під час створення об'єкта.</w:t>
       </w:r>
     </w:p>
     <w:p>
@@ -1563,13 +2565,35 @@
         <w:rPr>
           <w:lang w:val="ru-RU"/>
         </w:rPr>
+        <w:t xml:space="preserve"> буде </w:t>
+      </w:r>
+      <w:proofErr w:type="spellStart"/>
+      <w:r>
+        <w:rPr>
+          <w:lang w:val="ru-RU"/>
+        </w:rPr>
+        <w:t>здійснено</w:t>
+      </w:r>
+      <w:proofErr w:type="spellEnd"/>
+      <w:r>
+        <w:rPr>
+          <w:lang w:val="ru-RU"/>
+        </w:rPr>
         <w:t xml:space="preserve"> </w:t>
       </w:r>
+      <w:proofErr w:type="spellStart"/>
       <w:r>
         <w:rPr>
           <w:lang w:val="ru-RU"/>
         </w:rPr>
-        <w:t xml:space="preserve">буде здійснено виклик конструктора </w:t>
+        <w:t>виклик</w:t>
+      </w:r>
+      <w:proofErr w:type="spellEnd"/>
+      <w:r>
+        <w:rPr>
+          <w:lang w:val="ru-RU"/>
+        </w:rPr>
+        <w:t xml:space="preserve"> конструктора </w:t>
       </w:r>
       <w:r>
         <w:rPr>
@@ -1579,6 +2603,7 @@
         </w:rPr>
         <w:t>__</w:t>
       </w:r>
+      <w:proofErr w:type="spellStart"/>
       <w:r>
         <w:rPr>
           <w:b/>
@@ -1587,6 +2612,7 @@
         </w:rPr>
         <w:t>init</w:t>
       </w:r>
+      <w:proofErr w:type="spellEnd"/>
       <w:r>
         <w:rPr>
           <w:b/>
@@ -1599,7 +2625,21 @@
         <w:rPr>
           <w:lang w:val="ru-RU"/>
         </w:rPr>
-        <w:t xml:space="preserve"> з класу </w:t>
+        <w:t xml:space="preserve"> з </w:t>
+      </w:r>
+      <w:proofErr w:type="spellStart"/>
+      <w:r>
+        <w:rPr>
+          <w:lang w:val="ru-RU"/>
+        </w:rPr>
+        <w:t>класу</w:t>
+      </w:r>
+      <w:proofErr w:type="spellEnd"/>
+      <w:r>
+        <w:rPr>
+          <w:lang w:val="ru-RU"/>
+        </w:rPr>
+        <w:t xml:space="preserve"> </w:t>
       </w:r>
       <w:r>
         <w:rPr>
@@ -1611,28 +2651,66 @@
         <w:rPr>
           <w:lang w:val="ru-RU"/>
         </w:rPr>
-        <w:t>, який виведе на консоль рядок "</w:t>
-      </w:r>
-      <w:r>
+        <w:t xml:space="preserve">, </w:t>
+      </w:r>
+      <w:proofErr w:type="spellStart"/>
+      <w:r>
+        <w:rPr>
+          <w:lang w:val="ru-RU"/>
+        </w:rPr>
+        <w:t>який</w:t>
+      </w:r>
+      <w:proofErr w:type="spellEnd"/>
+      <w:r>
+        <w:rPr>
+          <w:lang w:val="ru-RU"/>
+        </w:rPr>
         <w:t xml:space="preserve"> </w:t>
       </w:r>
+      <w:proofErr w:type="spellStart"/>
       <w:r>
         <w:rPr>
           <w:lang w:val="ru-RU"/>
         </w:rPr>
-        <w:t>Person creating</w:t>
-      </w:r>
+        <w:t>виведе</w:t>
+      </w:r>
+      <w:proofErr w:type="spellEnd"/>
       <w:r>
         <w:rPr>
           <w:lang w:val="ru-RU"/>
         </w:rPr>
+        <w:t xml:space="preserve"> на консоль рядок "</w:t>
+      </w:r>
+      <w:r>
         <w:t xml:space="preserve"> </w:t>
       </w:r>
+      <w:proofErr w:type="spellStart"/>
       <w:r>
         <w:rPr>
           <w:lang w:val="ru-RU"/>
         </w:rPr>
-        <w:t>".</w:t>
+        <w:t>Person</w:t>
+      </w:r>
+      <w:proofErr w:type="spellEnd"/>
+      <w:r>
+        <w:rPr>
+          <w:lang w:val="ru-RU"/>
+        </w:rPr>
+        <w:t xml:space="preserve"> </w:t>
+      </w:r>
+      <w:proofErr w:type="spellStart"/>
+      <w:r>
+        <w:rPr>
+          <w:lang w:val="ru-RU"/>
+        </w:rPr>
+        <w:t>creating</w:t>
+      </w:r>
+      <w:proofErr w:type="spellEnd"/>
+      <w:r>
+        <w:rPr>
+          <w:lang w:val="ru-RU"/>
+        </w:rPr>
+        <w:t xml:space="preserve"> ".</w:t>
       </w:r>
     </w:p>
     <w:p/>
@@ -1653,7 +2731,23 @@
     </w:p>
     <w:p>
       <w:r>
-        <w:t>Атрибути зберігають стан об'єкта. Для визначення та встановлення атрибутів усередині класу можна використовувати слово self. Наприклад, визначимо наступний клас Person:</w:t>
+        <w:t xml:space="preserve">Атрибути зберігають стан об'єкта. Для визначення та встановлення атрибутів усередині класу можна використовувати слово </w:t>
+      </w:r>
+      <w:proofErr w:type="spellStart"/>
+      <w:r>
+        <w:t>self</w:t>
+      </w:r>
+      <w:proofErr w:type="spellEnd"/>
+      <w:r>
+        <w:t xml:space="preserve">. Наприклад, визначимо наступний клас </w:t>
+      </w:r>
+      <w:proofErr w:type="spellStart"/>
+      <w:r>
+        <w:t>Person</w:t>
+      </w:r>
+      <w:proofErr w:type="spellEnd"/>
+      <w:r>
+        <w:t>:</w:t>
       </w:r>
     </w:p>
     <w:tbl>
@@ -1672,162 +2766,364 @@
           </w:tcPr>
           <w:p>
             <w:pPr>
-              <w:spacing w:after="0"/>
-              <w:ind w:firstLine="0"/>
-              <w:rPr>
-                <w:rFonts w:ascii="Courier New" w:hAnsi="Courier New" w:cs="Courier New"/>
-                <w:sz w:val="24"/>
-                <w:szCs w:val="24"/>
-              </w:rPr>
-            </w:pPr>
-            <w:r>
-              <w:rPr>
-                <w:rFonts w:ascii="Courier New" w:hAnsi="Courier New" w:cs="Courier New"/>
-                <w:sz w:val="24"/>
-                <w:szCs w:val="24"/>
-              </w:rPr>
-              <w:t>class Person:</w:t>
-            </w:r>
-          </w:p>
-          <w:p>
-            <w:pPr>
-              <w:spacing w:after="0"/>
-              <w:ind w:firstLine="0"/>
-              <w:rPr>
-                <w:rFonts w:ascii="Courier New" w:hAnsi="Courier New" w:cs="Courier New"/>
-                <w:sz w:val="24"/>
-                <w:szCs w:val="24"/>
-              </w:rPr>
-            </w:pPr>
-            <w:r>
-              <w:rPr>
-                <w:rFonts w:ascii="Courier New" w:hAnsi="Courier New" w:cs="Courier New"/>
-                <w:sz w:val="24"/>
-                <w:szCs w:val="24"/>
-              </w:rPr>
-              <w:t xml:space="preserve">    def __init__(self, name):</w:t>
-            </w:r>
-          </w:p>
-          <w:p>
-            <w:pPr>
-              <w:spacing w:after="0"/>
-              <w:ind w:firstLine="0"/>
-              <w:rPr>
-                <w:rFonts w:ascii="Courier New" w:hAnsi="Courier New" w:cs="Courier New"/>
-                <w:sz w:val="24"/>
-                <w:szCs w:val="24"/>
-              </w:rPr>
-            </w:pPr>
-            <w:r>
-              <w:rPr>
-                <w:rFonts w:ascii="Courier New" w:hAnsi="Courier New" w:cs="Courier New"/>
-                <w:sz w:val="24"/>
-                <w:szCs w:val="24"/>
-              </w:rPr>
-              <w:t xml:space="preserve">        self.name = name</w:t>
-            </w:r>
-          </w:p>
-          <w:p>
-            <w:pPr>
-              <w:spacing w:after="0"/>
-              <w:ind w:firstLine="0"/>
-              <w:rPr>
-                <w:rFonts w:ascii="Courier New" w:hAnsi="Courier New" w:cs="Courier New"/>
-                <w:sz w:val="24"/>
-                <w:szCs w:val="24"/>
-              </w:rPr>
-            </w:pPr>
-            <w:r>
-              <w:rPr>
-                <w:rFonts w:ascii="Courier New" w:hAnsi="Courier New" w:cs="Courier New"/>
-                <w:sz w:val="24"/>
-                <w:szCs w:val="24"/>
-              </w:rPr>
-              <w:t xml:space="preserve">        self.age = 1</w:t>
-            </w:r>
-          </w:p>
-          <w:p>
-            <w:pPr>
-              <w:spacing w:after="0"/>
-              <w:ind w:firstLine="0"/>
-              <w:rPr>
-                <w:rFonts w:ascii="Courier New" w:hAnsi="Courier New" w:cs="Courier New"/>
-                <w:sz w:val="24"/>
-                <w:szCs w:val="24"/>
-              </w:rPr>
-            </w:pPr>
-          </w:p>
-          <w:p>
-            <w:pPr>
-              <w:spacing w:after="0"/>
-              <w:ind w:firstLine="0"/>
-              <w:rPr>
-                <w:rFonts w:ascii="Courier New" w:hAnsi="Courier New" w:cs="Courier New"/>
-                <w:sz w:val="24"/>
-                <w:szCs w:val="24"/>
-              </w:rPr>
-            </w:pPr>
-            <w:r>
-              <w:rPr>
-                <w:rFonts w:ascii="Courier New" w:hAnsi="Courier New" w:cs="Courier New"/>
-                <w:sz w:val="24"/>
-                <w:szCs w:val="24"/>
-              </w:rPr>
-              <w:t>tom = Person("Tom")</w:t>
-            </w:r>
-          </w:p>
-          <w:p>
-            <w:pPr>
-              <w:spacing w:after="0"/>
-              <w:ind w:firstLine="0"/>
-              <w:rPr>
-                <w:rFonts w:ascii="Courier New" w:hAnsi="Courier New" w:cs="Courier New"/>
-                <w:sz w:val="24"/>
-                <w:szCs w:val="24"/>
-              </w:rPr>
-            </w:pPr>
-          </w:p>
-          <w:p>
-            <w:pPr>
-              <w:spacing w:after="0"/>
-              <w:ind w:firstLine="0"/>
-              <w:rPr>
-                <w:rFonts w:ascii="Courier New" w:hAnsi="Courier New" w:cs="Courier New"/>
-                <w:sz w:val="24"/>
-                <w:szCs w:val="24"/>
-              </w:rPr>
-            </w:pPr>
-            <w:r>
-              <w:rPr>
-                <w:rFonts w:ascii="Courier New" w:hAnsi="Courier New" w:cs="Courier New"/>
-                <w:sz w:val="24"/>
-                <w:szCs w:val="24"/>
-              </w:rPr>
-              <w:t>print(tom.name)</w:t>
-            </w:r>
-          </w:p>
-          <w:p>
-            <w:pPr>
-              <w:spacing w:after="0"/>
-              <w:ind w:firstLine="0"/>
-              <w:rPr>
-                <w:rFonts w:ascii="Courier New" w:hAnsi="Courier New" w:cs="Courier New"/>
-                <w:sz w:val="24"/>
-                <w:szCs w:val="24"/>
-              </w:rPr>
-            </w:pPr>
-            <w:r>
-              <w:rPr>
-                <w:rFonts w:ascii="Courier New" w:hAnsi="Courier New" w:cs="Courier New"/>
-                <w:sz w:val="24"/>
-                <w:szCs w:val="24"/>
-              </w:rPr>
-              <w:t>print(tom.age)</w:t>
-            </w:r>
-          </w:p>
-          <w:p>
-            <w:pPr>
-              <w:spacing w:after="0"/>
+              <w:ind w:firstLine="0"/>
+              <w:rPr>
+                <w:rFonts w:ascii="Courier New" w:hAnsi="Courier New" w:cs="Courier New"/>
+                <w:sz w:val="24"/>
+                <w:szCs w:val="24"/>
+              </w:rPr>
+            </w:pPr>
+            <w:proofErr w:type="spellStart"/>
+            <w:r>
+              <w:rPr>
+                <w:rFonts w:ascii="Courier New" w:hAnsi="Courier New" w:cs="Courier New"/>
+                <w:sz w:val="24"/>
+                <w:szCs w:val="24"/>
+              </w:rPr>
+              <w:t>class</w:t>
+            </w:r>
+            <w:proofErr w:type="spellEnd"/>
+            <w:r>
+              <w:rPr>
+                <w:rFonts w:ascii="Courier New" w:hAnsi="Courier New" w:cs="Courier New"/>
+                <w:sz w:val="24"/>
+                <w:szCs w:val="24"/>
+              </w:rPr>
+              <w:t xml:space="preserve"> </w:t>
+            </w:r>
+            <w:proofErr w:type="spellStart"/>
+            <w:r>
+              <w:rPr>
+                <w:rFonts w:ascii="Courier New" w:hAnsi="Courier New" w:cs="Courier New"/>
+                <w:sz w:val="24"/>
+                <w:szCs w:val="24"/>
+              </w:rPr>
+              <w:t>Person</w:t>
+            </w:r>
+            <w:proofErr w:type="spellEnd"/>
+            <w:r>
+              <w:rPr>
+                <w:rFonts w:ascii="Courier New" w:hAnsi="Courier New" w:cs="Courier New"/>
+                <w:sz w:val="24"/>
+                <w:szCs w:val="24"/>
+              </w:rPr>
+              <w:t>:</w:t>
+            </w:r>
+          </w:p>
+          <w:p>
+            <w:pPr>
+              <w:ind w:firstLine="0"/>
+              <w:rPr>
+                <w:rFonts w:ascii="Courier New" w:hAnsi="Courier New" w:cs="Courier New"/>
+                <w:sz w:val="24"/>
+                <w:szCs w:val="24"/>
+              </w:rPr>
+            </w:pPr>
+            <w:r>
+              <w:rPr>
+                <w:rFonts w:ascii="Courier New" w:hAnsi="Courier New" w:cs="Courier New"/>
+                <w:sz w:val="24"/>
+                <w:szCs w:val="24"/>
+              </w:rPr>
+              <w:t xml:space="preserve">    </w:t>
+            </w:r>
+            <w:proofErr w:type="spellStart"/>
+            <w:r>
+              <w:rPr>
+                <w:rFonts w:ascii="Courier New" w:hAnsi="Courier New" w:cs="Courier New"/>
+                <w:sz w:val="24"/>
+                <w:szCs w:val="24"/>
+              </w:rPr>
+              <w:t>def</w:t>
+            </w:r>
+            <w:proofErr w:type="spellEnd"/>
+            <w:r>
+              <w:rPr>
+                <w:rFonts w:ascii="Courier New" w:hAnsi="Courier New" w:cs="Courier New"/>
+                <w:sz w:val="24"/>
+                <w:szCs w:val="24"/>
+              </w:rPr>
+              <w:t xml:space="preserve"> __</w:t>
+            </w:r>
+            <w:proofErr w:type="spellStart"/>
+            <w:r>
+              <w:rPr>
+                <w:rFonts w:ascii="Courier New" w:hAnsi="Courier New" w:cs="Courier New"/>
+                <w:sz w:val="24"/>
+                <w:szCs w:val="24"/>
+              </w:rPr>
+              <w:t>init</w:t>
+            </w:r>
+            <w:proofErr w:type="spellEnd"/>
+            <w:r>
+              <w:rPr>
+                <w:rFonts w:ascii="Courier New" w:hAnsi="Courier New" w:cs="Courier New"/>
+                <w:sz w:val="24"/>
+                <w:szCs w:val="24"/>
+              </w:rPr>
+              <w:t>__(</w:t>
+            </w:r>
+            <w:proofErr w:type="spellStart"/>
+            <w:r>
+              <w:rPr>
+                <w:rFonts w:ascii="Courier New" w:hAnsi="Courier New" w:cs="Courier New"/>
+                <w:sz w:val="24"/>
+                <w:szCs w:val="24"/>
+              </w:rPr>
+              <w:t>self</w:t>
+            </w:r>
+            <w:proofErr w:type="spellEnd"/>
+            <w:r>
+              <w:rPr>
+                <w:rFonts w:ascii="Courier New" w:hAnsi="Courier New" w:cs="Courier New"/>
+                <w:sz w:val="24"/>
+                <w:szCs w:val="24"/>
+              </w:rPr>
+              <w:t xml:space="preserve">, </w:t>
+            </w:r>
+            <w:proofErr w:type="spellStart"/>
+            <w:r>
+              <w:rPr>
+                <w:rFonts w:ascii="Courier New" w:hAnsi="Courier New" w:cs="Courier New"/>
+                <w:sz w:val="24"/>
+                <w:szCs w:val="24"/>
+              </w:rPr>
+              <w:t>name</w:t>
+            </w:r>
+            <w:proofErr w:type="spellEnd"/>
+            <w:r>
+              <w:rPr>
+                <w:rFonts w:ascii="Courier New" w:hAnsi="Courier New" w:cs="Courier New"/>
+                <w:sz w:val="24"/>
+                <w:szCs w:val="24"/>
+              </w:rPr>
+              <w:t>):</w:t>
+            </w:r>
+          </w:p>
+          <w:p>
+            <w:pPr>
+              <w:ind w:firstLine="0"/>
+              <w:rPr>
+                <w:rFonts w:ascii="Courier New" w:hAnsi="Courier New" w:cs="Courier New"/>
+                <w:sz w:val="24"/>
+                <w:szCs w:val="24"/>
+              </w:rPr>
+            </w:pPr>
+            <w:r>
+              <w:rPr>
+                <w:rFonts w:ascii="Courier New" w:hAnsi="Courier New" w:cs="Courier New"/>
+                <w:sz w:val="24"/>
+                <w:szCs w:val="24"/>
+              </w:rPr>
+              <w:t xml:space="preserve">        self.name = </w:t>
+            </w:r>
+            <w:proofErr w:type="spellStart"/>
+            <w:r>
+              <w:rPr>
+                <w:rFonts w:ascii="Courier New" w:hAnsi="Courier New" w:cs="Courier New"/>
+                <w:sz w:val="24"/>
+                <w:szCs w:val="24"/>
+              </w:rPr>
+              <w:t>name</w:t>
+            </w:r>
+            <w:proofErr w:type="spellEnd"/>
+          </w:p>
+          <w:p>
+            <w:pPr>
+              <w:ind w:firstLine="0"/>
+              <w:rPr>
+                <w:rFonts w:ascii="Courier New" w:hAnsi="Courier New" w:cs="Courier New"/>
+                <w:sz w:val="24"/>
+                <w:szCs w:val="24"/>
+              </w:rPr>
+            </w:pPr>
+            <w:r>
+              <w:rPr>
+                <w:rFonts w:ascii="Courier New" w:hAnsi="Courier New" w:cs="Courier New"/>
+                <w:sz w:val="24"/>
+                <w:szCs w:val="24"/>
+              </w:rPr>
+              <w:t xml:space="preserve">        </w:t>
+            </w:r>
+            <w:proofErr w:type="spellStart"/>
+            <w:r>
+              <w:rPr>
+                <w:rFonts w:ascii="Courier New" w:hAnsi="Courier New" w:cs="Courier New"/>
+                <w:sz w:val="24"/>
+                <w:szCs w:val="24"/>
+              </w:rPr>
+              <w:t>self.age</w:t>
+            </w:r>
+            <w:proofErr w:type="spellEnd"/>
+            <w:r>
+              <w:rPr>
+                <w:rFonts w:ascii="Courier New" w:hAnsi="Courier New" w:cs="Courier New"/>
+                <w:sz w:val="24"/>
+                <w:szCs w:val="24"/>
+              </w:rPr>
+              <w:t xml:space="preserve"> = 1</w:t>
+            </w:r>
+          </w:p>
+          <w:p>
+            <w:pPr>
+              <w:ind w:firstLine="0"/>
+              <w:rPr>
+                <w:rFonts w:ascii="Courier New" w:hAnsi="Courier New" w:cs="Courier New"/>
+                <w:sz w:val="24"/>
+                <w:szCs w:val="24"/>
+              </w:rPr>
+            </w:pPr>
+          </w:p>
+          <w:p>
+            <w:pPr>
+              <w:ind w:firstLine="0"/>
+              <w:rPr>
+                <w:rFonts w:ascii="Courier New" w:hAnsi="Courier New" w:cs="Courier New"/>
+                <w:sz w:val="24"/>
+                <w:szCs w:val="24"/>
+              </w:rPr>
+            </w:pPr>
+            <w:proofErr w:type="spellStart"/>
+            <w:r>
+              <w:rPr>
+                <w:rFonts w:ascii="Courier New" w:hAnsi="Courier New" w:cs="Courier New"/>
+                <w:sz w:val="24"/>
+                <w:szCs w:val="24"/>
+              </w:rPr>
+              <w:t>tom</w:t>
+            </w:r>
+            <w:proofErr w:type="spellEnd"/>
+            <w:r>
+              <w:rPr>
+                <w:rFonts w:ascii="Courier New" w:hAnsi="Courier New" w:cs="Courier New"/>
+                <w:sz w:val="24"/>
+                <w:szCs w:val="24"/>
+              </w:rPr>
+              <w:t xml:space="preserve"> = </w:t>
+            </w:r>
+            <w:proofErr w:type="spellStart"/>
+            <w:r>
+              <w:rPr>
+                <w:rFonts w:ascii="Courier New" w:hAnsi="Courier New" w:cs="Courier New"/>
+                <w:sz w:val="24"/>
+                <w:szCs w:val="24"/>
+              </w:rPr>
+              <w:t>Person</w:t>
+            </w:r>
+            <w:proofErr w:type="spellEnd"/>
+            <w:r>
+              <w:rPr>
+                <w:rFonts w:ascii="Courier New" w:hAnsi="Courier New" w:cs="Courier New"/>
+                <w:sz w:val="24"/>
+                <w:szCs w:val="24"/>
+              </w:rPr>
+              <w:t>("</w:t>
+            </w:r>
+            <w:proofErr w:type="spellStart"/>
+            <w:r>
+              <w:rPr>
+                <w:rFonts w:ascii="Courier New" w:hAnsi="Courier New" w:cs="Courier New"/>
+                <w:sz w:val="24"/>
+                <w:szCs w:val="24"/>
+              </w:rPr>
+              <w:t>Tom</w:t>
+            </w:r>
+            <w:proofErr w:type="spellEnd"/>
+            <w:r>
+              <w:rPr>
+                <w:rFonts w:ascii="Courier New" w:hAnsi="Courier New" w:cs="Courier New"/>
+                <w:sz w:val="24"/>
+                <w:szCs w:val="24"/>
+              </w:rPr>
+              <w:t>")</w:t>
+            </w:r>
+          </w:p>
+          <w:p>
+            <w:pPr>
+              <w:ind w:firstLine="0"/>
+              <w:rPr>
+                <w:rFonts w:ascii="Courier New" w:hAnsi="Courier New" w:cs="Courier New"/>
+                <w:sz w:val="24"/>
+                <w:szCs w:val="24"/>
+              </w:rPr>
+            </w:pPr>
+          </w:p>
+          <w:p>
+            <w:pPr>
+              <w:ind w:firstLine="0"/>
+              <w:rPr>
+                <w:rFonts w:ascii="Courier New" w:hAnsi="Courier New" w:cs="Courier New"/>
+                <w:sz w:val="24"/>
+                <w:szCs w:val="24"/>
+              </w:rPr>
+            </w:pPr>
+            <w:proofErr w:type="spellStart"/>
+            <w:r>
+              <w:rPr>
+                <w:rFonts w:ascii="Courier New" w:hAnsi="Courier New" w:cs="Courier New"/>
+                <w:sz w:val="24"/>
+                <w:szCs w:val="24"/>
+              </w:rPr>
+              <w:t>print</w:t>
+            </w:r>
+            <w:proofErr w:type="spellEnd"/>
+            <w:r>
+              <w:rPr>
+                <w:rFonts w:ascii="Courier New" w:hAnsi="Courier New" w:cs="Courier New"/>
+                <w:sz w:val="24"/>
+                <w:szCs w:val="24"/>
+              </w:rPr>
+              <w:t>(tom.name)</w:t>
+            </w:r>
+          </w:p>
+          <w:p>
+            <w:pPr>
+              <w:ind w:firstLine="0"/>
+              <w:rPr>
+                <w:rFonts w:ascii="Courier New" w:hAnsi="Courier New" w:cs="Courier New"/>
+                <w:sz w:val="24"/>
+                <w:szCs w:val="24"/>
+              </w:rPr>
+            </w:pPr>
+            <w:proofErr w:type="spellStart"/>
+            <w:r>
+              <w:rPr>
+                <w:rFonts w:ascii="Courier New" w:hAnsi="Courier New" w:cs="Courier New"/>
+                <w:sz w:val="24"/>
+                <w:szCs w:val="24"/>
+              </w:rPr>
+              <w:t>print</w:t>
+            </w:r>
+            <w:proofErr w:type="spellEnd"/>
+            <w:r>
+              <w:rPr>
+                <w:rFonts w:ascii="Courier New" w:hAnsi="Courier New" w:cs="Courier New"/>
+                <w:sz w:val="24"/>
+                <w:szCs w:val="24"/>
+              </w:rPr>
+              <w:t>(</w:t>
+            </w:r>
+            <w:proofErr w:type="spellStart"/>
+            <w:r>
+              <w:rPr>
+                <w:rFonts w:ascii="Courier New" w:hAnsi="Courier New" w:cs="Courier New"/>
+                <w:sz w:val="24"/>
+                <w:szCs w:val="24"/>
+              </w:rPr>
+              <w:t>tom.age</w:t>
+            </w:r>
+            <w:proofErr w:type="spellEnd"/>
+            <w:r>
+              <w:rPr>
+                <w:rFonts w:ascii="Courier New" w:hAnsi="Courier New" w:cs="Courier New"/>
+                <w:sz w:val="24"/>
+                <w:szCs w:val="24"/>
+              </w:rPr>
+              <w:t>)</w:t>
+            </w:r>
+          </w:p>
+          <w:p>
+            <w:pPr>
               <w:ind w:firstLine="0"/>
               <w:rPr>
                 <w:rFonts w:ascii="Courier New" w:hAnsi="Courier New" w:cs="Courier New"/>
@@ -1854,39 +3150,76 @@
           </w:p>
           <w:p>
             <w:pPr>
-              <w:spacing w:after="0"/>
-              <w:ind w:firstLine="0"/>
-              <w:rPr>
-                <w:rFonts w:ascii="Courier New" w:hAnsi="Courier New" w:cs="Courier New"/>
-                <w:sz w:val="24"/>
-                <w:szCs w:val="24"/>
-              </w:rPr>
-            </w:pPr>
-            <w:r>
-              <w:rPr>
-                <w:rFonts w:ascii="Courier New" w:hAnsi="Courier New" w:cs="Courier New"/>
-                <w:sz w:val="24"/>
-                <w:szCs w:val="24"/>
-              </w:rPr>
-              <w:t>tom.age = 37</w:t>
-            </w:r>
-          </w:p>
-          <w:p>
-            <w:pPr>
-              <w:ind w:firstLine="0"/>
-              <w:rPr>
-                <w:rFonts w:ascii="Courier New" w:hAnsi="Courier New" w:cs="Courier New"/>
-                <w:sz w:val="24"/>
-                <w:szCs w:val="24"/>
-              </w:rPr>
-            </w:pPr>
-            <w:r>
-              <w:rPr>
-                <w:rFonts w:ascii="Courier New" w:hAnsi="Courier New" w:cs="Courier New"/>
-                <w:sz w:val="24"/>
-                <w:szCs w:val="24"/>
-              </w:rPr>
-              <w:t>print(tom.age)</w:t>
+              <w:ind w:firstLine="0"/>
+              <w:rPr>
+                <w:rFonts w:ascii="Courier New" w:hAnsi="Courier New" w:cs="Courier New"/>
+                <w:sz w:val="24"/>
+                <w:szCs w:val="24"/>
+              </w:rPr>
+            </w:pPr>
+            <w:proofErr w:type="spellStart"/>
+            <w:r>
+              <w:rPr>
+                <w:rFonts w:ascii="Courier New" w:hAnsi="Courier New" w:cs="Courier New"/>
+                <w:sz w:val="24"/>
+                <w:szCs w:val="24"/>
+              </w:rPr>
+              <w:t>tom.age</w:t>
+            </w:r>
+            <w:proofErr w:type="spellEnd"/>
+            <w:r>
+              <w:rPr>
+                <w:rFonts w:ascii="Courier New" w:hAnsi="Courier New" w:cs="Courier New"/>
+                <w:sz w:val="24"/>
+                <w:szCs w:val="24"/>
+              </w:rPr>
+              <w:t xml:space="preserve"> = 37</w:t>
+            </w:r>
+          </w:p>
+          <w:p>
+            <w:pPr>
+              <w:ind w:firstLine="0"/>
+              <w:rPr>
+                <w:rFonts w:ascii="Courier New" w:hAnsi="Courier New" w:cs="Courier New"/>
+                <w:sz w:val="24"/>
+                <w:szCs w:val="24"/>
+              </w:rPr>
+            </w:pPr>
+            <w:proofErr w:type="spellStart"/>
+            <w:r>
+              <w:rPr>
+                <w:rFonts w:ascii="Courier New" w:hAnsi="Courier New" w:cs="Courier New"/>
+                <w:sz w:val="24"/>
+                <w:szCs w:val="24"/>
+              </w:rPr>
+              <w:t>print</w:t>
+            </w:r>
+            <w:proofErr w:type="spellEnd"/>
+            <w:r>
+              <w:rPr>
+                <w:rFonts w:ascii="Courier New" w:hAnsi="Courier New" w:cs="Courier New"/>
+                <w:sz w:val="24"/>
+                <w:szCs w:val="24"/>
+              </w:rPr>
+              <w:t>(</w:t>
+            </w:r>
+            <w:proofErr w:type="spellStart"/>
+            <w:r>
+              <w:rPr>
+                <w:rFonts w:ascii="Courier New" w:hAnsi="Courier New" w:cs="Courier New"/>
+                <w:sz w:val="24"/>
+                <w:szCs w:val="24"/>
+              </w:rPr>
+              <w:t>tom.age</w:t>
+            </w:r>
+            <w:proofErr w:type="spellEnd"/>
+            <w:r>
+              <w:rPr>
+                <w:rFonts w:ascii="Courier New" w:hAnsi="Courier New" w:cs="Courier New"/>
+                <w:sz w:val="24"/>
+                <w:szCs w:val="24"/>
+              </w:rPr>
+              <w:t>)</w:t>
             </w:r>
           </w:p>
         </w:tc>
@@ -1895,21 +3228,68 @@
     <w:p>
       <w:r>
         <w:lastRenderedPageBreak/>
-        <w:t>Тепер конструктор класу Person приймає ще один параметр – name. Через цей параметр в конструктор буде передаватися ім'я людини, що створюється.</w:t>
-      </w:r>
-      <w:r>
-        <w:t xml:space="preserve"> </w:t>
-      </w:r>
-      <w:r>
-        <w:t>Усередині конструктора встановлюються два атрибути - name і age (умовно ім'я та вік людини)</w:t>
-      </w:r>
-      <w:r>
-        <w:t xml:space="preserve">. </w:t>
+        <w:t xml:space="preserve">Тепер конструктор класу </w:t>
+      </w:r>
+      <w:proofErr w:type="spellStart"/>
+      <w:r>
+        <w:t>Person</w:t>
+      </w:r>
+      <w:proofErr w:type="spellEnd"/>
+      <w:r>
+        <w:t xml:space="preserve"> приймає ще один параметр – </w:t>
+      </w:r>
+      <w:proofErr w:type="spellStart"/>
+      <w:r>
+        <w:t>name</w:t>
+      </w:r>
+      <w:proofErr w:type="spellEnd"/>
+      <w:r>
+        <w:t xml:space="preserve">. Через цей параметр в конструктор буде передаватися ім'я людини, що створюється. Усередині конструктора встановлюються два атрибути - </w:t>
+      </w:r>
+      <w:proofErr w:type="spellStart"/>
+      <w:r>
+        <w:t>name</w:t>
+      </w:r>
+      <w:proofErr w:type="spellEnd"/>
+      <w:r>
+        <w:t xml:space="preserve"> і </w:t>
+      </w:r>
+      <w:proofErr w:type="spellStart"/>
+      <w:r>
+        <w:t>age</w:t>
+      </w:r>
+      <w:proofErr w:type="spellEnd"/>
+      <w:r>
+        <w:t xml:space="preserve"> (умовно ім'я та вік людини). </w:t>
       </w:r>
     </w:p>
     <w:p>
       <w:r>
-        <w:t>Якщо ми визначили у класі конструктор __init__, ми вже не зможемо викликати конструктор за замовчуванням. Тепер нам треба викликати наш явним чином оподаткований конструктор __init__, який необхідно передати значення для параметра name:</w:t>
+        <w:t>Якщо ми визначили у класі конструктор __</w:t>
+      </w:r>
+      <w:proofErr w:type="spellStart"/>
+      <w:r>
+        <w:t>init</w:t>
+      </w:r>
+      <w:proofErr w:type="spellEnd"/>
+      <w:r>
+        <w:t>__, ми вже не зможемо викликати конструктор за замовчуванням. Тепер нам треба викликати наш явним чином оподаткований конструктор __</w:t>
+      </w:r>
+      <w:proofErr w:type="spellStart"/>
+      <w:r>
+        <w:t>init</w:t>
+      </w:r>
+      <w:proofErr w:type="spellEnd"/>
+      <w:r>
+        <w:t xml:space="preserve">__, який необхідно передати значення для параметра </w:t>
+      </w:r>
+      <w:proofErr w:type="spellStart"/>
+      <w:r>
+        <w:t>name</w:t>
+      </w:r>
+      <w:proofErr w:type="spellEnd"/>
+      <w:r>
+        <w:t>:</w:t>
       </w:r>
     </w:p>
     <w:p>
@@ -1933,39 +3313,58 @@
           </w:tcPr>
           <w:p>
             <w:pPr>
-              <w:spacing w:after="0"/>
-              <w:ind w:firstLine="0"/>
-              <w:rPr>
-                <w:rFonts w:ascii="Courier New" w:hAnsi="Courier New" w:cs="Courier New"/>
-                <w:sz w:val="24"/>
-                <w:szCs w:val="24"/>
-              </w:rPr>
-            </w:pPr>
-            <w:r>
-              <w:rPr>
-                <w:rFonts w:ascii="Courier New" w:hAnsi="Courier New" w:cs="Courier New"/>
-                <w:sz w:val="24"/>
-                <w:szCs w:val="24"/>
-              </w:rPr>
-              <w:t>print(tom.name)</w:t>
-            </w:r>
-          </w:p>
-          <w:p>
-            <w:pPr>
-              <w:ind w:firstLine="0"/>
-              <w:rPr>
-                <w:rFonts w:ascii="Courier New" w:hAnsi="Courier New" w:cs="Courier New"/>
-                <w:sz w:val="24"/>
-                <w:szCs w:val="24"/>
-              </w:rPr>
-            </w:pPr>
-            <w:r>
-              <w:rPr>
-                <w:rFonts w:ascii="Courier New" w:hAnsi="Courier New" w:cs="Courier New"/>
-                <w:sz w:val="24"/>
-                <w:szCs w:val="24"/>
-              </w:rPr>
-              <w:t>tom.age = 37</w:t>
+              <w:ind w:firstLine="0"/>
+              <w:rPr>
+                <w:rFonts w:ascii="Courier New" w:hAnsi="Courier New" w:cs="Courier New"/>
+                <w:sz w:val="24"/>
+                <w:szCs w:val="24"/>
+              </w:rPr>
+            </w:pPr>
+            <w:proofErr w:type="spellStart"/>
+            <w:r>
+              <w:rPr>
+                <w:rFonts w:ascii="Courier New" w:hAnsi="Courier New" w:cs="Courier New"/>
+                <w:sz w:val="24"/>
+                <w:szCs w:val="24"/>
+              </w:rPr>
+              <w:t>print</w:t>
+            </w:r>
+            <w:proofErr w:type="spellEnd"/>
+            <w:r>
+              <w:rPr>
+                <w:rFonts w:ascii="Courier New" w:hAnsi="Courier New" w:cs="Courier New"/>
+                <w:sz w:val="24"/>
+                <w:szCs w:val="24"/>
+              </w:rPr>
+              <w:t>(tom.name)</w:t>
+            </w:r>
+          </w:p>
+          <w:p>
+            <w:pPr>
+              <w:ind w:firstLine="0"/>
+              <w:rPr>
+                <w:rFonts w:ascii="Courier New" w:hAnsi="Courier New" w:cs="Courier New"/>
+                <w:sz w:val="24"/>
+                <w:szCs w:val="24"/>
+              </w:rPr>
+            </w:pPr>
+            <w:proofErr w:type="spellStart"/>
+            <w:r>
+              <w:rPr>
+                <w:rFonts w:ascii="Courier New" w:hAnsi="Courier New" w:cs="Courier New"/>
+                <w:sz w:val="24"/>
+                <w:szCs w:val="24"/>
+              </w:rPr>
+              <w:t>tom.age</w:t>
+            </w:r>
+            <w:proofErr w:type="spellEnd"/>
+            <w:r>
+              <w:rPr>
+                <w:rFonts w:ascii="Courier New" w:hAnsi="Courier New" w:cs="Courier New"/>
+                <w:sz w:val="24"/>
+                <w:szCs w:val="24"/>
+              </w:rPr>
+              <w:t xml:space="preserve"> = 37</w:t>
             </w:r>
           </w:p>
         </w:tc>
@@ -1974,8 +3373,13 @@
     <w:p/>
     <w:p>
       <w:r>
-        <w:t>Для звернення до атрибутів об'єкта всередині класу у його методах також застосовується слово self</w:t>
-      </w:r>
+        <w:t xml:space="preserve">Для звернення до атрибутів об'єкта всередині класу у його методах також застосовується слово </w:t>
+      </w:r>
+      <w:proofErr w:type="spellStart"/>
+      <w:r>
+        <w:t>self</w:t>
+      </w:r>
+      <w:proofErr w:type="spellEnd"/>
       <w:r>
         <w:t>.</w:t>
       </w:r>
@@ -2023,33 +3427,23 @@
           </w:tcPr>
           <w:p>
             <w:pPr>
-              <w:spacing w:after="0"/>
-              <w:ind w:firstLine="0"/>
-              <w:rPr>
-                <w:rFonts w:ascii="Courier New" w:hAnsi="Courier New" w:cs="Courier New"/>
-                <w:sz w:val="24"/>
-                <w:szCs w:val="24"/>
-              </w:rPr>
-            </w:pPr>
-            <w:r>
-              <w:rPr>
-                <w:rFonts w:ascii="Courier New" w:hAnsi="Courier New" w:cs="Courier New"/>
-                <w:sz w:val="24"/>
-                <w:szCs w:val="24"/>
-              </w:rPr>
-              <w:t>class Person:</w:t>
-            </w:r>
-          </w:p>
-          <w:p>
-            <w:pPr>
-              <w:spacing w:after="0"/>
-              <w:ind w:firstLine="0"/>
-              <w:rPr>
-                <w:rFonts w:ascii="Courier New" w:hAnsi="Courier New" w:cs="Courier New"/>
-                <w:sz w:val="24"/>
-                <w:szCs w:val="24"/>
-              </w:rPr>
-            </w:pPr>
+              <w:ind w:firstLine="0"/>
+              <w:rPr>
+                <w:rFonts w:ascii="Courier New" w:hAnsi="Courier New" w:cs="Courier New"/>
+                <w:sz w:val="24"/>
+                <w:szCs w:val="24"/>
+              </w:rPr>
+            </w:pPr>
+            <w:proofErr w:type="spellStart"/>
+            <w:r>
+              <w:rPr>
+                <w:rFonts w:ascii="Courier New" w:hAnsi="Courier New" w:cs="Courier New"/>
+                <w:sz w:val="24"/>
+                <w:szCs w:val="24"/>
+              </w:rPr>
+              <w:t>class</w:t>
+            </w:r>
+            <w:proofErr w:type="spellEnd"/>
             <w:r>
               <w:rPr>
                 <w:rFonts w:ascii="Courier New" w:hAnsi="Courier New" w:cs="Courier New"/>
@@ -2058,67 +3452,27 @@
               </w:rPr>
               <w:t xml:space="preserve"> </w:t>
             </w:r>
-          </w:p>
-          <w:p>
-            <w:pPr>
-              <w:spacing w:after="0"/>
-              <w:ind w:firstLine="0"/>
-              <w:rPr>
-                <w:rFonts w:ascii="Courier New" w:hAnsi="Courier New" w:cs="Courier New"/>
-                <w:sz w:val="24"/>
-                <w:szCs w:val="24"/>
-              </w:rPr>
-            </w:pPr>
-            <w:r>
-              <w:rPr>
-                <w:rFonts w:ascii="Courier New" w:hAnsi="Courier New" w:cs="Courier New"/>
-                <w:sz w:val="24"/>
-                <w:szCs w:val="24"/>
-              </w:rPr>
-              <w:t xml:space="preserve">    def __init__(self, name):</w:t>
-            </w:r>
-          </w:p>
-          <w:p>
-            <w:pPr>
-              <w:spacing w:after="0"/>
-              <w:ind w:firstLine="0"/>
-              <w:rPr>
-                <w:rFonts w:ascii="Courier New" w:hAnsi="Courier New" w:cs="Courier New"/>
-                <w:sz w:val="24"/>
-                <w:szCs w:val="24"/>
-              </w:rPr>
-            </w:pPr>
-            <w:r>
-              <w:rPr>
-                <w:rFonts w:ascii="Courier New" w:hAnsi="Courier New" w:cs="Courier New"/>
-                <w:sz w:val="24"/>
-                <w:szCs w:val="24"/>
-              </w:rPr>
-              <w:t xml:space="preserve">        self.name = name</w:t>
-            </w:r>
-          </w:p>
-          <w:p>
-            <w:pPr>
-              <w:spacing w:after="0"/>
-              <w:ind w:firstLine="0"/>
-              <w:rPr>
-                <w:rFonts w:ascii="Courier New" w:hAnsi="Courier New" w:cs="Courier New"/>
-                <w:sz w:val="24"/>
-                <w:szCs w:val="24"/>
-              </w:rPr>
-            </w:pPr>
-            <w:r>
-              <w:rPr>
-                <w:rFonts w:ascii="Courier New" w:hAnsi="Courier New" w:cs="Courier New"/>
-                <w:sz w:val="24"/>
-                <w:szCs w:val="24"/>
-              </w:rPr>
-              <w:t xml:space="preserve">        self.age = 1</w:t>
-            </w:r>
-          </w:p>
-          <w:p>
-            <w:pPr>
-              <w:spacing w:after="0"/>
+            <w:proofErr w:type="spellStart"/>
+            <w:r>
+              <w:rPr>
+                <w:rFonts w:ascii="Courier New" w:hAnsi="Courier New" w:cs="Courier New"/>
+                <w:sz w:val="24"/>
+                <w:szCs w:val="24"/>
+              </w:rPr>
+              <w:t>Person</w:t>
+            </w:r>
+            <w:proofErr w:type="spellEnd"/>
+            <w:r>
+              <w:rPr>
+                <w:rFonts w:ascii="Courier New" w:hAnsi="Courier New" w:cs="Courier New"/>
+                <w:sz w:val="24"/>
+                <w:szCs w:val="24"/>
+              </w:rPr>
+              <w:t>:</w:t>
+            </w:r>
+          </w:p>
+          <w:p>
+            <w:pPr>
               <w:ind w:firstLine="0"/>
               <w:rPr>
                 <w:rFonts w:ascii="Courier New" w:hAnsi="Courier New" w:cs="Courier New"/>
@@ -2137,26 +3491,250 @@
           </w:p>
           <w:p>
             <w:pPr>
-              <w:spacing w:after="0"/>
-              <w:ind w:firstLine="0"/>
-              <w:rPr>
-                <w:rFonts w:ascii="Courier New" w:hAnsi="Courier New" w:cs="Courier New"/>
-                <w:sz w:val="24"/>
-                <w:szCs w:val="24"/>
-              </w:rPr>
-            </w:pPr>
-            <w:r>
-              <w:rPr>
-                <w:rFonts w:ascii="Courier New" w:hAnsi="Courier New" w:cs="Courier New"/>
-                <w:sz w:val="24"/>
-                <w:szCs w:val="24"/>
-              </w:rPr>
-              <w:t xml:space="preserve">    def display_info(self):</w:t>
-            </w:r>
-          </w:p>
-          <w:p>
-            <w:pPr>
-              <w:spacing w:after="0"/>
+              <w:ind w:firstLine="0"/>
+              <w:rPr>
+                <w:rFonts w:ascii="Courier New" w:hAnsi="Courier New" w:cs="Courier New"/>
+                <w:sz w:val="24"/>
+                <w:szCs w:val="24"/>
+              </w:rPr>
+            </w:pPr>
+            <w:r>
+              <w:rPr>
+                <w:rFonts w:ascii="Courier New" w:hAnsi="Courier New" w:cs="Courier New"/>
+                <w:sz w:val="24"/>
+                <w:szCs w:val="24"/>
+              </w:rPr>
+              <w:t xml:space="preserve">    </w:t>
+            </w:r>
+            <w:proofErr w:type="spellStart"/>
+            <w:r>
+              <w:rPr>
+                <w:rFonts w:ascii="Courier New" w:hAnsi="Courier New" w:cs="Courier New"/>
+                <w:sz w:val="24"/>
+                <w:szCs w:val="24"/>
+              </w:rPr>
+              <w:t>def</w:t>
+            </w:r>
+            <w:proofErr w:type="spellEnd"/>
+            <w:r>
+              <w:rPr>
+                <w:rFonts w:ascii="Courier New" w:hAnsi="Courier New" w:cs="Courier New"/>
+                <w:sz w:val="24"/>
+                <w:szCs w:val="24"/>
+              </w:rPr>
+              <w:t xml:space="preserve"> __</w:t>
+            </w:r>
+            <w:proofErr w:type="spellStart"/>
+            <w:r>
+              <w:rPr>
+                <w:rFonts w:ascii="Courier New" w:hAnsi="Courier New" w:cs="Courier New"/>
+                <w:sz w:val="24"/>
+                <w:szCs w:val="24"/>
+              </w:rPr>
+              <w:t>init</w:t>
+            </w:r>
+            <w:proofErr w:type="spellEnd"/>
+            <w:r>
+              <w:rPr>
+                <w:rFonts w:ascii="Courier New" w:hAnsi="Courier New" w:cs="Courier New"/>
+                <w:sz w:val="24"/>
+                <w:szCs w:val="24"/>
+              </w:rPr>
+              <w:t>__(</w:t>
+            </w:r>
+            <w:proofErr w:type="spellStart"/>
+            <w:r>
+              <w:rPr>
+                <w:rFonts w:ascii="Courier New" w:hAnsi="Courier New" w:cs="Courier New"/>
+                <w:sz w:val="24"/>
+                <w:szCs w:val="24"/>
+              </w:rPr>
+              <w:t>self</w:t>
+            </w:r>
+            <w:proofErr w:type="spellEnd"/>
+            <w:r>
+              <w:rPr>
+                <w:rFonts w:ascii="Courier New" w:hAnsi="Courier New" w:cs="Courier New"/>
+                <w:sz w:val="24"/>
+                <w:szCs w:val="24"/>
+              </w:rPr>
+              <w:t xml:space="preserve">, </w:t>
+            </w:r>
+            <w:proofErr w:type="spellStart"/>
+            <w:r>
+              <w:rPr>
+                <w:rFonts w:ascii="Courier New" w:hAnsi="Courier New" w:cs="Courier New"/>
+                <w:sz w:val="24"/>
+                <w:szCs w:val="24"/>
+              </w:rPr>
+              <w:t>name</w:t>
+            </w:r>
+            <w:proofErr w:type="spellEnd"/>
+            <w:r>
+              <w:rPr>
+                <w:rFonts w:ascii="Courier New" w:hAnsi="Courier New" w:cs="Courier New"/>
+                <w:sz w:val="24"/>
+                <w:szCs w:val="24"/>
+              </w:rPr>
+              <w:t>):</w:t>
+            </w:r>
+          </w:p>
+          <w:p>
+            <w:pPr>
+              <w:ind w:firstLine="0"/>
+              <w:rPr>
+                <w:rFonts w:ascii="Courier New" w:hAnsi="Courier New" w:cs="Courier New"/>
+                <w:sz w:val="24"/>
+                <w:szCs w:val="24"/>
+              </w:rPr>
+            </w:pPr>
+            <w:r>
+              <w:rPr>
+                <w:rFonts w:ascii="Courier New" w:hAnsi="Courier New" w:cs="Courier New"/>
+                <w:sz w:val="24"/>
+                <w:szCs w:val="24"/>
+              </w:rPr>
+              <w:t xml:space="preserve">        self.name = </w:t>
+            </w:r>
+            <w:proofErr w:type="spellStart"/>
+            <w:r>
+              <w:rPr>
+                <w:rFonts w:ascii="Courier New" w:hAnsi="Courier New" w:cs="Courier New"/>
+                <w:sz w:val="24"/>
+                <w:szCs w:val="24"/>
+              </w:rPr>
+              <w:t>name</w:t>
+            </w:r>
+            <w:proofErr w:type="spellEnd"/>
+          </w:p>
+          <w:p>
+            <w:pPr>
+              <w:ind w:firstLine="0"/>
+              <w:rPr>
+                <w:rFonts w:ascii="Courier New" w:hAnsi="Courier New" w:cs="Courier New"/>
+                <w:sz w:val="24"/>
+                <w:szCs w:val="24"/>
+              </w:rPr>
+            </w:pPr>
+            <w:r>
+              <w:rPr>
+                <w:rFonts w:ascii="Courier New" w:hAnsi="Courier New" w:cs="Courier New"/>
+                <w:sz w:val="24"/>
+                <w:szCs w:val="24"/>
+              </w:rPr>
+              <w:t xml:space="preserve">        </w:t>
+            </w:r>
+            <w:proofErr w:type="spellStart"/>
+            <w:r>
+              <w:rPr>
+                <w:rFonts w:ascii="Courier New" w:hAnsi="Courier New" w:cs="Courier New"/>
+                <w:sz w:val="24"/>
+                <w:szCs w:val="24"/>
+              </w:rPr>
+              <w:t>self.age</w:t>
+            </w:r>
+            <w:proofErr w:type="spellEnd"/>
+            <w:r>
+              <w:rPr>
+                <w:rFonts w:ascii="Courier New" w:hAnsi="Courier New" w:cs="Courier New"/>
+                <w:sz w:val="24"/>
+                <w:szCs w:val="24"/>
+              </w:rPr>
+              <w:t xml:space="preserve"> = 1</w:t>
+            </w:r>
+          </w:p>
+          <w:p>
+            <w:pPr>
+              <w:ind w:firstLine="0"/>
+              <w:rPr>
+                <w:rFonts w:ascii="Courier New" w:hAnsi="Courier New" w:cs="Courier New"/>
+                <w:sz w:val="24"/>
+                <w:szCs w:val="24"/>
+              </w:rPr>
+            </w:pPr>
+            <w:r>
+              <w:rPr>
+                <w:rFonts w:ascii="Courier New" w:hAnsi="Courier New" w:cs="Courier New"/>
+                <w:sz w:val="24"/>
+                <w:szCs w:val="24"/>
+              </w:rPr>
+              <w:t xml:space="preserve"> </w:t>
+            </w:r>
+          </w:p>
+          <w:p>
+            <w:pPr>
+              <w:ind w:firstLine="0"/>
+              <w:rPr>
+                <w:rFonts w:ascii="Courier New" w:hAnsi="Courier New" w:cs="Courier New"/>
+                <w:sz w:val="24"/>
+                <w:szCs w:val="24"/>
+              </w:rPr>
+            </w:pPr>
+            <w:r>
+              <w:rPr>
+                <w:rFonts w:ascii="Courier New" w:hAnsi="Courier New" w:cs="Courier New"/>
+                <w:sz w:val="24"/>
+                <w:szCs w:val="24"/>
+              </w:rPr>
+              <w:t xml:space="preserve">    </w:t>
+            </w:r>
+            <w:proofErr w:type="spellStart"/>
+            <w:r>
+              <w:rPr>
+                <w:rFonts w:ascii="Courier New" w:hAnsi="Courier New" w:cs="Courier New"/>
+                <w:sz w:val="24"/>
+                <w:szCs w:val="24"/>
+              </w:rPr>
+              <w:t>def</w:t>
+            </w:r>
+            <w:proofErr w:type="spellEnd"/>
+            <w:r>
+              <w:rPr>
+                <w:rFonts w:ascii="Courier New" w:hAnsi="Courier New" w:cs="Courier New"/>
+                <w:sz w:val="24"/>
+                <w:szCs w:val="24"/>
+              </w:rPr>
+              <w:t xml:space="preserve"> </w:t>
+            </w:r>
+            <w:proofErr w:type="spellStart"/>
+            <w:r>
+              <w:rPr>
+                <w:rFonts w:ascii="Courier New" w:hAnsi="Courier New" w:cs="Courier New"/>
+                <w:sz w:val="24"/>
+                <w:szCs w:val="24"/>
+              </w:rPr>
+              <w:t>display_info</w:t>
+            </w:r>
+            <w:proofErr w:type="spellEnd"/>
+            <w:r>
+              <w:rPr>
+                <w:rFonts w:ascii="Courier New" w:hAnsi="Courier New" w:cs="Courier New"/>
+                <w:sz w:val="24"/>
+                <w:szCs w:val="24"/>
+              </w:rPr>
+              <w:t>(</w:t>
+            </w:r>
+            <w:proofErr w:type="spellStart"/>
+            <w:r>
+              <w:rPr>
+                <w:rFonts w:ascii="Courier New" w:hAnsi="Courier New" w:cs="Courier New"/>
+                <w:sz w:val="24"/>
+                <w:szCs w:val="24"/>
+              </w:rPr>
+              <w:t>self</w:t>
+            </w:r>
+            <w:proofErr w:type="spellEnd"/>
+            <w:r>
+              <w:rPr>
+                <w:rFonts w:ascii="Courier New" w:hAnsi="Courier New" w:cs="Courier New"/>
+                <w:sz w:val="24"/>
+                <w:szCs w:val="24"/>
+              </w:rPr>
+              <w:t>):</w:t>
+            </w:r>
+          </w:p>
+          <w:p>
+            <w:pPr>
               <w:ind w:firstLine="0"/>
               <w:rPr>
                 <w:rFonts w:ascii="Courier New" w:hAnsi="Courier New" w:cs="Courier New"/>
@@ -2171,12 +3749,83 @@
                 <w:szCs w:val="24"/>
               </w:rPr>
               <w:lastRenderedPageBreak/>
-              <w:t xml:space="preserve">        print(f"Name: {self.name}  Age: {self.age}")</w:t>
-            </w:r>
-          </w:p>
-          <w:p>
-            <w:pPr>
-              <w:spacing w:after="0"/>
+              <w:t xml:space="preserve">        </w:t>
+            </w:r>
+            <w:proofErr w:type="spellStart"/>
+            <w:r>
+              <w:rPr>
+                <w:rFonts w:ascii="Courier New" w:hAnsi="Courier New" w:cs="Courier New"/>
+                <w:sz w:val="24"/>
+                <w:szCs w:val="24"/>
+              </w:rPr>
+              <w:t>print</w:t>
+            </w:r>
+            <w:proofErr w:type="spellEnd"/>
+            <w:r>
+              <w:rPr>
+                <w:rFonts w:ascii="Courier New" w:hAnsi="Courier New" w:cs="Courier New"/>
+                <w:sz w:val="24"/>
+                <w:szCs w:val="24"/>
+              </w:rPr>
+              <w:t>(</w:t>
+            </w:r>
+            <w:proofErr w:type="spellStart"/>
+            <w:r>
+              <w:rPr>
+                <w:rFonts w:ascii="Courier New" w:hAnsi="Courier New" w:cs="Courier New"/>
+                <w:sz w:val="24"/>
+                <w:szCs w:val="24"/>
+              </w:rPr>
+              <w:t>f"Name</w:t>
+            </w:r>
+            <w:proofErr w:type="spellEnd"/>
+            <w:r>
+              <w:rPr>
+                <w:rFonts w:ascii="Courier New" w:hAnsi="Courier New" w:cs="Courier New"/>
+                <w:sz w:val="24"/>
+                <w:szCs w:val="24"/>
+              </w:rPr>
+              <w:t xml:space="preserve">: {self.name}  </w:t>
+            </w:r>
+            <w:proofErr w:type="spellStart"/>
+            <w:r>
+              <w:rPr>
+                <w:rFonts w:ascii="Courier New" w:hAnsi="Courier New" w:cs="Courier New"/>
+                <w:sz w:val="24"/>
+                <w:szCs w:val="24"/>
+              </w:rPr>
+              <w:t>Age</w:t>
+            </w:r>
+            <w:proofErr w:type="spellEnd"/>
+            <w:r>
+              <w:rPr>
+                <w:rFonts w:ascii="Courier New" w:hAnsi="Courier New" w:cs="Courier New"/>
+                <w:sz w:val="24"/>
+                <w:szCs w:val="24"/>
+              </w:rPr>
+              <w:t>: {</w:t>
+            </w:r>
+            <w:proofErr w:type="spellStart"/>
+            <w:r>
+              <w:rPr>
+                <w:rFonts w:ascii="Courier New" w:hAnsi="Courier New" w:cs="Courier New"/>
+                <w:sz w:val="24"/>
+                <w:szCs w:val="24"/>
+              </w:rPr>
+              <w:t>self.age</w:t>
+            </w:r>
+            <w:proofErr w:type="spellEnd"/>
+            <w:r>
+              <w:rPr>
+                <w:rFonts w:ascii="Courier New" w:hAnsi="Courier New" w:cs="Courier New"/>
+                <w:sz w:val="24"/>
+                <w:szCs w:val="24"/>
+              </w:rPr>
+              <w:t>}")</w:t>
+            </w:r>
+          </w:p>
+          <w:p>
+            <w:pPr>
               <w:ind w:firstLine="0"/>
               <w:rPr>
                 <w:rFonts w:ascii="Courier New" w:hAnsi="Courier New" w:cs="Courier New"/>
@@ -2195,7 +3844,6 @@
           </w:p>
           <w:p>
             <w:pPr>
-              <w:spacing w:after="0"/>
               <w:ind w:firstLine="0"/>
               <w:rPr>
                 <w:rFonts w:ascii="Courier New" w:hAnsi="Courier New" w:cs="Courier New"/>
@@ -2214,64 +3862,180 @@
           </w:p>
           <w:p>
             <w:pPr>
-              <w:spacing w:after="0"/>
-              <w:ind w:firstLine="0"/>
-              <w:rPr>
-                <w:rFonts w:ascii="Courier New" w:hAnsi="Courier New" w:cs="Courier New"/>
-                <w:sz w:val="24"/>
-                <w:szCs w:val="24"/>
-              </w:rPr>
-            </w:pPr>
-            <w:r>
-              <w:rPr>
-                <w:rFonts w:ascii="Courier New" w:hAnsi="Courier New" w:cs="Courier New"/>
-                <w:sz w:val="24"/>
-                <w:szCs w:val="24"/>
-              </w:rPr>
-              <w:t>tom = Person("Tom")</w:t>
-            </w:r>
-          </w:p>
-          <w:p>
-            <w:pPr>
-              <w:spacing w:after="0"/>
-              <w:ind w:firstLine="0"/>
-              <w:rPr>
-                <w:rFonts w:ascii="Courier New" w:hAnsi="Courier New" w:cs="Courier New"/>
-                <w:sz w:val="24"/>
-                <w:szCs w:val="24"/>
-              </w:rPr>
-            </w:pPr>
-            <w:r>
-              <w:rPr>
-                <w:rFonts w:ascii="Courier New" w:hAnsi="Courier New" w:cs="Courier New"/>
-                <w:sz w:val="24"/>
-                <w:szCs w:val="24"/>
-              </w:rPr>
-              <w:t>tom.age = 37</w:t>
-            </w:r>
-          </w:p>
-          <w:p>
-            <w:pPr>
-              <w:spacing w:after="0"/>
-              <w:ind w:firstLine="0"/>
-              <w:rPr>
-                <w:rFonts w:ascii="Courier New" w:hAnsi="Courier New" w:cs="Courier New"/>
-                <w:sz w:val="24"/>
-                <w:szCs w:val="24"/>
-              </w:rPr>
-            </w:pPr>
-            <w:r>
-              <w:rPr>
-                <w:rFonts w:ascii="Courier New" w:hAnsi="Courier New" w:cs="Courier New"/>
-                <w:sz w:val="24"/>
-                <w:szCs w:val="24"/>
-              </w:rPr>
-              <w:t>tom.display_info()      # Name: Tom  Age: 37</w:t>
-            </w:r>
-          </w:p>
-          <w:p>
-            <w:pPr>
-              <w:spacing w:after="0"/>
+              <w:ind w:firstLine="0"/>
+              <w:rPr>
+                <w:rFonts w:ascii="Courier New" w:hAnsi="Courier New" w:cs="Courier New"/>
+                <w:sz w:val="24"/>
+                <w:szCs w:val="24"/>
+              </w:rPr>
+            </w:pPr>
+            <w:proofErr w:type="spellStart"/>
+            <w:r>
+              <w:rPr>
+                <w:rFonts w:ascii="Courier New" w:hAnsi="Courier New" w:cs="Courier New"/>
+                <w:sz w:val="24"/>
+                <w:szCs w:val="24"/>
+              </w:rPr>
+              <w:t>tom</w:t>
+            </w:r>
+            <w:proofErr w:type="spellEnd"/>
+            <w:r>
+              <w:rPr>
+                <w:rFonts w:ascii="Courier New" w:hAnsi="Courier New" w:cs="Courier New"/>
+                <w:sz w:val="24"/>
+                <w:szCs w:val="24"/>
+              </w:rPr>
+              <w:t xml:space="preserve"> = </w:t>
+            </w:r>
+            <w:proofErr w:type="spellStart"/>
+            <w:r>
+              <w:rPr>
+                <w:rFonts w:ascii="Courier New" w:hAnsi="Courier New" w:cs="Courier New"/>
+                <w:sz w:val="24"/>
+                <w:szCs w:val="24"/>
+              </w:rPr>
+              <w:t>Person</w:t>
+            </w:r>
+            <w:proofErr w:type="spellEnd"/>
+            <w:r>
+              <w:rPr>
+                <w:rFonts w:ascii="Courier New" w:hAnsi="Courier New" w:cs="Courier New"/>
+                <w:sz w:val="24"/>
+                <w:szCs w:val="24"/>
+              </w:rPr>
+              <w:t>("</w:t>
+            </w:r>
+            <w:proofErr w:type="spellStart"/>
+            <w:r>
+              <w:rPr>
+                <w:rFonts w:ascii="Courier New" w:hAnsi="Courier New" w:cs="Courier New"/>
+                <w:sz w:val="24"/>
+                <w:szCs w:val="24"/>
+              </w:rPr>
+              <w:t>Tom</w:t>
+            </w:r>
+            <w:proofErr w:type="spellEnd"/>
+            <w:r>
+              <w:rPr>
+                <w:rFonts w:ascii="Courier New" w:hAnsi="Courier New" w:cs="Courier New"/>
+                <w:sz w:val="24"/>
+                <w:szCs w:val="24"/>
+              </w:rPr>
+              <w:t>")</w:t>
+            </w:r>
+          </w:p>
+          <w:p>
+            <w:pPr>
+              <w:ind w:firstLine="0"/>
+              <w:rPr>
+                <w:rFonts w:ascii="Courier New" w:hAnsi="Courier New" w:cs="Courier New"/>
+                <w:sz w:val="24"/>
+                <w:szCs w:val="24"/>
+              </w:rPr>
+            </w:pPr>
+            <w:proofErr w:type="spellStart"/>
+            <w:r>
+              <w:rPr>
+                <w:rFonts w:ascii="Courier New" w:hAnsi="Courier New" w:cs="Courier New"/>
+                <w:sz w:val="24"/>
+                <w:szCs w:val="24"/>
+              </w:rPr>
+              <w:t>tom.age</w:t>
+            </w:r>
+            <w:proofErr w:type="spellEnd"/>
+            <w:r>
+              <w:rPr>
+                <w:rFonts w:ascii="Courier New" w:hAnsi="Courier New" w:cs="Courier New"/>
+                <w:sz w:val="24"/>
+                <w:szCs w:val="24"/>
+              </w:rPr>
+              <w:t xml:space="preserve"> = 37</w:t>
+            </w:r>
+          </w:p>
+          <w:p>
+            <w:pPr>
+              <w:ind w:firstLine="0"/>
+              <w:rPr>
+                <w:rFonts w:ascii="Courier New" w:hAnsi="Courier New" w:cs="Courier New"/>
+                <w:sz w:val="24"/>
+                <w:szCs w:val="24"/>
+              </w:rPr>
+            </w:pPr>
+            <w:proofErr w:type="spellStart"/>
+            <w:r>
+              <w:rPr>
+                <w:rFonts w:ascii="Courier New" w:hAnsi="Courier New" w:cs="Courier New"/>
+                <w:sz w:val="24"/>
+                <w:szCs w:val="24"/>
+              </w:rPr>
+              <w:t>tom.display_info</w:t>
+            </w:r>
+            <w:proofErr w:type="spellEnd"/>
+            <w:r>
+              <w:rPr>
+                <w:rFonts w:ascii="Courier New" w:hAnsi="Courier New" w:cs="Courier New"/>
+                <w:sz w:val="24"/>
+                <w:szCs w:val="24"/>
+              </w:rPr>
+              <w:t xml:space="preserve">()      # </w:t>
+            </w:r>
+            <w:proofErr w:type="spellStart"/>
+            <w:r>
+              <w:rPr>
+                <w:rFonts w:ascii="Courier New" w:hAnsi="Courier New" w:cs="Courier New"/>
+                <w:sz w:val="24"/>
+                <w:szCs w:val="24"/>
+              </w:rPr>
+              <w:t>Name</w:t>
+            </w:r>
+            <w:proofErr w:type="spellEnd"/>
+            <w:r>
+              <w:rPr>
+                <w:rFonts w:ascii="Courier New" w:hAnsi="Courier New" w:cs="Courier New"/>
+                <w:sz w:val="24"/>
+                <w:szCs w:val="24"/>
+              </w:rPr>
+              <w:t xml:space="preserve">: </w:t>
+            </w:r>
+            <w:proofErr w:type="spellStart"/>
+            <w:r>
+              <w:rPr>
+                <w:rFonts w:ascii="Courier New" w:hAnsi="Courier New" w:cs="Courier New"/>
+                <w:sz w:val="24"/>
+                <w:szCs w:val="24"/>
+              </w:rPr>
+              <w:t>Tom</w:t>
+            </w:r>
+            <w:proofErr w:type="spellEnd"/>
+            <w:r>
+              <w:rPr>
+                <w:rFonts w:ascii="Courier New" w:hAnsi="Courier New" w:cs="Courier New"/>
+                <w:sz w:val="24"/>
+                <w:szCs w:val="24"/>
+              </w:rPr>
+              <w:t xml:space="preserve">  </w:t>
+            </w:r>
+            <w:proofErr w:type="spellStart"/>
+            <w:r>
+              <w:rPr>
+                <w:rFonts w:ascii="Courier New" w:hAnsi="Courier New" w:cs="Courier New"/>
+                <w:sz w:val="24"/>
+                <w:szCs w:val="24"/>
+              </w:rPr>
+              <w:t>Age</w:t>
+            </w:r>
+            <w:proofErr w:type="spellEnd"/>
+            <w:r>
+              <w:rPr>
+                <w:rFonts w:ascii="Courier New" w:hAnsi="Courier New" w:cs="Courier New"/>
+                <w:sz w:val="24"/>
+                <w:szCs w:val="24"/>
+              </w:rPr>
+              <w:t>: 37</w:t>
+            </w:r>
+          </w:p>
+          <w:p>
+            <w:pPr>
               <w:ind w:firstLine="0"/>
               <w:rPr>
                 <w:rFonts w:ascii="Courier New" w:hAnsi="Courier New" w:cs="Courier New"/>
@@ -2290,58 +4054,176 @@
           </w:p>
           <w:p>
             <w:pPr>
-              <w:spacing w:after="0"/>
-              <w:ind w:firstLine="0"/>
-              <w:rPr>
-                <w:rFonts w:ascii="Courier New" w:hAnsi="Courier New" w:cs="Courier New"/>
-                <w:sz w:val="24"/>
-                <w:szCs w:val="24"/>
-              </w:rPr>
-            </w:pPr>
-            <w:r>
-              <w:rPr>
-                <w:rFonts w:ascii="Courier New" w:hAnsi="Courier New" w:cs="Courier New"/>
-                <w:sz w:val="24"/>
-                <w:szCs w:val="24"/>
-              </w:rPr>
-              <w:t>bob = Person("Bob")</w:t>
-            </w:r>
-          </w:p>
-          <w:p>
-            <w:pPr>
-              <w:spacing w:after="0"/>
-              <w:ind w:firstLine="0"/>
-              <w:rPr>
-                <w:rFonts w:ascii="Courier New" w:hAnsi="Courier New" w:cs="Courier New"/>
-                <w:sz w:val="24"/>
-                <w:szCs w:val="24"/>
-              </w:rPr>
-            </w:pPr>
-            <w:r>
-              <w:rPr>
-                <w:rFonts w:ascii="Courier New" w:hAnsi="Courier New" w:cs="Courier New"/>
-                <w:sz w:val="24"/>
-                <w:szCs w:val="24"/>
-              </w:rPr>
-              <w:t>bob.age = 41</w:t>
-            </w:r>
-          </w:p>
-          <w:p>
-            <w:pPr>
-              <w:ind w:firstLine="0"/>
-              <w:rPr>
-                <w:rFonts w:ascii="Courier New" w:hAnsi="Courier New" w:cs="Courier New"/>
-                <w:sz w:val="24"/>
-                <w:szCs w:val="24"/>
-              </w:rPr>
-            </w:pPr>
-            <w:r>
-              <w:rPr>
-                <w:rFonts w:ascii="Courier New" w:hAnsi="Courier New" w:cs="Courier New"/>
-                <w:sz w:val="24"/>
-                <w:szCs w:val="24"/>
-              </w:rPr>
-              <w:t>bob.display_info()      # Name: Bob  Age: 41</w:t>
+              <w:ind w:firstLine="0"/>
+              <w:rPr>
+                <w:rFonts w:ascii="Courier New" w:hAnsi="Courier New" w:cs="Courier New"/>
+                <w:sz w:val="24"/>
+                <w:szCs w:val="24"/>
+              </w:rPr>
+            </w:pPr>
+            <w:proofErr w:type="spellStart"/>
+            <w:r>
+              <w:rPr>
+                <w:rFonts w:ascii="Courier New" w:hAnsi="Courier New" w:cs="Courier New"/>
+                <w:sz w:val="24"/>
+                <w:szCs w:val="24"/>
+              </w:rPr>
+              <w:t>bob</w:t>
+            </w:r>
+            <w:proofErr w:type="spellEnd"/>
+            <w:r>
+              <w:rPr>
+                <w:rFonts w:ascii="Courier New" w:hAnsi="Courier New" w:cs="Courier New"/>
+                <w:sz w:val="24"/>
+                <w:szCs w:val="24"/>
+              </w:rPr>
+              <w:t xml:space="preserve"> = </w:t>
+            </w:r>
+            <w:proofErr w:type="spellStart"/>
+            <w:r>
+              <w:rPr>
+                <w:rFonts w:ascii="Courier New" w:hAnsi="Courier New" w:cs="Courier New"/>
+                <w:sz w:val="24"/>
+                <w:szCs w:val="24"/>
+              </w:rPr>
+              <w:t>Person</w:t>
+            </w:r>
+            <w:proofErr w:type="spellEnd"/>
+            <w:r>
+              <w:rPr>
+                <w:rFonts w:ascii="Courier New" w:hAnsi="Courier New" w:cs="Courier New"/>
+                <w:sz w:val="24"/>
+                <w:szCs w:val="24"/>
+              </w:rPr>
+              <w:t>("</w:t>
+            </w:r>
+            <w:proofErr w:type="spellStart"/>
+            <w:r>
+              <w:rPr>
+                <w:rFonts w:ascii="Courier New" w:hAnsi="Courier New" w:cs="Courier New"/>
+                <w:sz w:val="24"/>
+                <w:szCs w:val="24"/>
+              </w:rPr>
+              <w:t>Bob</w:t>
+            </w:r>
+            <w:proofErr w:type="spellEnd"/>
+            <w:r>
+              <w:rPr>
+                <w:rFonts w:ascii="Courier New" w:hAnsi="Courier New" w:cs="Courier New"/>
+                <w:sz w:val="24"/>
+                <w:szCs w:val="24"/>
+              </w:rPr>
+              <w:t>")</w:t>
+            </w:r>
+          </w:p>
+          <w:p>
+            <w:pPr>
+              <w:ind w:firstLine="0"/>
+              <w:rPr>
+                <w:rFonts w:ascii="Courier New" w:hAnsi="Courier New" w:cs="Courier New"/>
+                <w:sz w:val="24"/>
+                <w:szCs w:val="24"/>
+              </w:rPr>
+            </w:pPr>
+            <w:proofErr w:type="spellStart"/>
+            <w:r>
+              <w:rPr>
+                <w:rFonts w:ascii="Courier New" w:hAnsi="Courier New" w:cs="Courier New"/>
+                <w:sz w:val="24"/>
+                <w:szCs w:val="24"/>
+              </w:rPr>
+              <w:t>bob.age</w:t>
+            </w:r>
+            <w:proofErr w:type="spellEnd"/>
+            <w:r>
+              <w:rPr>
+                <w:rFonts w:ascii="Courier New" w:hAnsi="Courier New" w:cs="Courier New"/>
+                <w:sz w:val="24"/>
+                <w:szCs w:val="24"/>
+              </w:rPr>
+              <w:t xml:space="preserve"> = 41</w:t>
+            </w:r>
+          </w:p>
+          <w:p>
+            <w:pPr>
+              <w:ind w:firstLine="0"/>
+              <w:rPr>
+                <w:rFonts w:ascii="Courier New" w:hAnsi="Courier New" w:cs="Courier New"/>
+                <w:sz w:val="24"/>
+                <w:szCs w:val="24"/>
+              </w:rPr>
+            </w:pPr>
+            <w:proofErr w:type="spellStart"/>
+            <w:r>
+              <w:rPr>
+                <w:rFonts w:ascii="Courier New" w:hAnsi="Courier New" w:cs="Courier New"/>
+                <w:sz w:val="24"/>
+                <w:szCs w:val="24"/>
+              </w:rPr>
+              <w:t>bob.display_info</w:t>
+            </w:r>
+            <w:proofErr w:type="spellEnd"/>
+            <w:r>
+              <w:rPr>
+                <w:rFonts w:ascii="Courier New" w:hAnsi="Courier New" w:cs="Courier New"/>
+                <w:sz w:val="24"/>
+                <w:szCs w:val="24"/>
+              </w:rPr>
+              <w:t xml:space="preserve">()      # </w:t>
+            </w:r>
+            <w:proofErr w:type="spellStart"/>
+            <w:r>
+              <w:rPr>
+                <w:rFonts w:ascii="Courier New" w:hAnsi="Courier New" w:cs="Courier New"/>
+                <w:sz w:val="24"/>
+                <w:szCs w:val="24"/>
+              </w:rPr>
+              <w:t>Name</w:t>
+            </w:r>
+            <w:proofErr w:type="spellEnd"/>
+            <w:r>
+              <w:rPr>
+                <w:rFonts w:ascii="Courier New" w:hAnsi="Courier New" w:cs="Courier New"/>
+                <w:sz w:val="24"/>
+                <w:szCs w:val="24"/>
+              </w:rPr>
+              <w:t xml:space="preserve">: </w:t>
+            </w:r>
+            <w:proofErr w:type="spellStart"/>
+            <w:r>
+              <w:rPr>
+                <w:rFonts w:ascii="Courier New" w:hAnsi="Courier New" w:cs="Courier New"/>
+                <w:sz w:val="24"/>
+                <w:szCs w:val="24"/>
+              </w:rPr>
+              <w:t>Bob</w:t>
+            </w:r>
+            <w:proofErr w:type="spellEnd"/>
+            <w:r>
+              <w:rPr>
+                <w:rFonts w:ascii="Courier New" w:hAnsi="Courier New" w:cs="Courier New"/>
+                <w:sz w:val="24"/>
+                <w:szCs w:val="24"/>
+              </w:rPr>
+              <w:t xml:space="preserve">  </w:t>
+            </w:r>
+            <w:proofErr w:type="spellStart"/>
+            <w:r>
+              <w:rPr>
+                <w:rFonts w:ascii="Courier New" w:hAnsi="Courier New" w:cs="Courier New"/>
+                <w:sz w:val="24"/>
+                <w:szCs w:val="24"/>
+              </w:rPr>
+              <w:t>Age</w:t>
+            </w:r>
+            <w:proofErr w:type="spellEnd"/>
+            <w:r>
+              <w:rPr>
+                <w:rFonts w:ascii="Courier New" w:hAnsi="Courier New" w:cs="Courier New"/>
+                <w:sz w:val="24"/>
+                <w:szCs w:val="24"/>
+              </w:rPr>
+              <w:t>: 41</w:t>
             </w:r>
           </w:p>
         </w:tc>
@@ -2350,13 +4232,63 @@
     <w:p/>
     <w:p>
       <w:r>
-        <w:t>Тут створюються два об'єкти класу Person: tom та bob. Вони відповідають визначенню класу Person, мають однаковий набір атрибутів та методів, проте їхній стан відрізнятиметься.</w:t>
-      </w:r>
+        <w:t xml:space="preserve">Тут створюються два об'єкти класу </w:t>
+      </w:r>
+      <w:proofErr w:type="spellStart"/>
+      <w:r>
+        <w:t>Person</w:t>
+      </w:r>
+      <w:proofErr w:type="spellEnd"/>
+      <w:r>
+        <w:t xml:space="preserve">: </w:t>
+      </w:r>
+      <w:proofErr w:type="spellStart"/>
+      <w:r>
+        <w:t>tom</w:t>
+      </w:r>
+      <w:proofErr w:type="spellEnd"/>
+      <w:r>
+        <w:t xml:space="preserve"> та </w:t>
+      </w:r>
+      <w:proofErr w:type="spellStart"/>
+      <w:r>
+        <w:t>bob</w:t>
+      </w:r>
+      <w:proofErr w:type="spellEnd"/>
+      <w:r>
+        <w:t xml:space="preserve">. Вони відповідають визначенню класу </w:t>
+      </w:r>
+      <w:proofErr w:type="spellStart"/>
+      <w:r>
+        <w:t>Person</w:t>
+      </w:r>
+      <w:proofErr w:type="spellEnd"/>
+      <w:r>
+        <w:t xml:space="preserve">, мають однаковий набір атрибутів та методів, проте їхній стан відрізнятиметься. При виконанні програми </w:t>
+      </w:r>
+      <w:proofErr w:type="spellStart"/>
+      <w:r>
+        <w:t>Python</w:t>
+      </w:r>
+      <w:proofErr w:type="spellEnd"/>
       <w:r>
         <w:t xml:space="preserve"> </w:t>
       </w:r>
-      <w:r>
-        <w:t>При виконанні програми Python динамічно визначатиме self - він представляє об'єкт, у якого викликається метод.</w:t>
+      <w:proofErr w:type="spellStart"/>
+      <w:r>
+        <w:t>динамічно</w:t>
+      </w:r>
+      <w:proofErr w:type="spellEnd"/>
+      <w:r>
+        <w:t xml:space="preserve"> визначатиме </w:t>
+      </w:r>
+      <w:proofErr w:type="spellStart"/>
+      <w:r>
+        <w:t>self</w:t>
+      </w:r>
+      <w:proofErr w:type="spellEnd"/>
+      <w:r>
+        <w:t xml:space="preserve"> - він представляє об'єкт, у якого викликається метод.</w:t>
       </w:r>
     </w:p>
     <w:p/>
@@ -2433,13 +4365,13 @@
         </w:numPr>
       </w:pPr>
       <w:r>
-        <w:t>список студентів має містити не словники</w:t>
-      </w:r>
-      <w:r>
-        <w:t>,</w:t>
-      </w:r>
-      <w:r>
-        <w:t xml:space="preserve"> як виконано в лабораторній роботі №2, а об’єкти класу Студент групи;</w:t>
+        <w:t xml:space="preserve">розробити клас Список групи, </w:t>
+      </w:r>
+      <w:r>
+        <w:t>має містити не словники, як виконано в лабораторній роботі №2, а об’єкти класу Студент групи</w:t>
+      </w:r>
+      <w:r>
+        <w:t>; додавання нового запису, видаленні існуючого чи зміна даних має бути виконана через методи класу Список групи.</w:t>
       </w:r>
     </w:p>
     <w:p>
@@ -2451,7 +4383,8 @@
         </w:numPr>
       </w:pPr>
       <w:r>
-        <w:t>основні функції роботи зі списком студентів групи (завантаження з файлу, додавання, видалення, зміна, пошук) мають бути перероблені відповідно змін, що описані в пункті 1 та 2;</w:t>
+        <w:lastRenderedPageBreak/>
+        <w:t>розробити клас для роботи з файлами для зчитування початкової інформації про список групи та збереження інформації по завершенню програми.</w:t>
       </w:r>
     </w:p>
     <w:p>
@@ -2463,17 +4396,94 @@
         </w:numPr>
       </w:pPr>
       <w:r>
-        <w:lastRenderedPageBreak/>
-        <w:t xml:space="preserve">покриття </w:t>
-      </w:r>
-      <w:r>
-        <w:t xml:space="preserve">основного функціоналу програми </w:t>
-      </w:r>
-      <w:r>
-        <w:t>Юніт тестами.</w:t>
+        <w:t>список студентів має містити не словники</w:t>
+      </w:r>
+      <w:r>
+        <w:t>,</w:t>
+      </w:r>
+      <w:r>
+        <w:t xml:space="preserve"> як виконано в лабораторній роботі №2, а об’єкти класу Студент групи;</w:t>
       </w:r>
     </w:p>
     <w:p>
+      <w:pPr>
+        <w:pStyle w:val="ListParagraph"/>
+        <w:numPr>
+          <w:ilvl w:val="0"/>
+          <w:numId w:val="1"/>
+        </w:numPr>
+      </w:pPr>
+      <w:r>
+        <w:t>описання всіх класів мають міститися в окремих файлах, що мають відповідні імена</w:t>
+      </w:r>
+      <w:r>
+        <w:t>(</w:t>
+      </w:r>
+      <w:r>
+        <w:t xml:space="preserve">наприклад </w:t>
+      </w:r>
+      <w:proofErr w:type="spellStart"/>
+      <w:r>
+        <w:rPr>
+          <w:lang w:val="en-US"/>
+        </w:rPr>
+        <w:t>Studen</w:t>
+      </w:r>
+      <w:proofErr w:type="spellEnd"/>
+      <w:r>
+        <w:t xml:space="preserve">, </w:t>
+      </w:r>
+      <w:proofErr w:type="spellStart"/>
+      <w:r>
+        <w:rPr>
+          <w:lang w:val="en-US"/>
+        </w:rPr>
+        <w:t>StudentList</w:t>
+      </w:r>
+      <w:proofErr w:type="spellEnd"/>
+      <w:r>
+        <w:t xml:space="preserve">, </w:t>
+      </w:r>
+      <w:r>
+        <w:rPr>
+          <w:lang w:val="en-US"/>
+        </w:rPr>
+        <w:t>Utils</w:t>
+      </w:r>
+      <w:r>
+        <w:t>)</w:t>
+      </w:r>
+    </w:p>
+    <w:p>
+      <w:pPr>
+        <w:pStyle w:val="ListParagraph"/>
+        <w:numPr>
+          <w:ilvl w:val="0"/>
+          <w:numId w:val="1"/>
+        </w:numPr>
+      </w:pPr>
+      <w:r>
+        <w:t>основн</w:t>
+      </w:r>
+      <w:r>
+        <w:t>ий</w:t>
+      </w:r>
+      <w:r>
+        <w:t xml:space="preserve"> функціонал програми </w:t>
+      </w:r>
+      <w:r>
+        <w:t xml:space="preserve">має бути покритий </w:t>
+      </w:r>
+      <w:proofErr w:type="spellStart"/>
+      <w:r>
+        <w:t>Юніт</w:t>
+      </w:r>
+      <w:proofErr w:type="spellEnd"/>
+      <w:r>
+        <w:t xml:space="preserve"> тестами.</w:t>
+      </w:r>
+    </w:p>
+    <w:p>
       <w:r>
         <w:t xml:space="preserve">Текст програми разом зі звітом розмістити в </w:t>
       </w:r>
@@ -2512,8 +4522,33 @@
           <w:b/>
           <w:bCs/>
         </w:rPr>
-        <w:t>TP-KB-22[1 or 2]-Name-Surname</w:t>
-      </w:r>
+        <w:t xml:space="preserve">TP-KB-22[1 </w:t>
+      </w:r>
+      <w:proofErr w:type="spellStart"/>
+      <w:r>
+        <w:rPr>
+          <w:b/>
+          <w:bCs/>
+        </w:rPr>
+        <w:t>or</w:t>
+      </w:r>
+      <w:proofErr w:type="spellEnd"/>
+      <w:r>
+        <w:rPr>
+          <w:b/>
+          <w:bCs/>
+        </w:rPr>
+        <w:t xml:space="preserve"> 2]-</w:t>
+      </w:r>
+      <w:proofErr w:type="spellStart"/>
+      <w:r>
+        <w:rPr>
+          <w:b/>
+          <w:bCs/>
+        </w:rPr>
+        <w:t>Name-Surname</w:t>
+      </w:r>
+      <w:proofErr w:type="spellEnd"/>
       <w:r>
         <w:t>.</w:t>
       </w:r>

</xml_diff>